<commit_message>
Avance/ Creación de flujos
</commit_message>
<xml_diff>
--- a/GestionEscolar.docx
+++ b/GestionEscolar.docx
@@ -2270,13 +2270,152 @@
         <w:rPr>
           <w:rFonts w:ascii="Arial" w:eastAsia="Times New Roman" w:hAnsi="Arial" w:cs="Arial"/>
           <w:bCs/>
+          <w:color w:val="000000" w:themeColor="text1"/>
+          <w:sz w:val="24"/>
+          <w:szCs w:val="24"/>
+          <w:lang w:eastAsia="es-MX"/>
+        </w:rPr>
+      </w:pPr>
+      <w:r>
+        <w:rPr>
+          <w:rFonts w:ascii="Arial" w:eastAsia="Times New Roman" w:hAnsi="Arial" w:cs="Arial"/>
+          <w:bCs/>
+          <w:color w:val="000000" w:themeColor="text1"/>
+          <w:sz w:val="24"/>
+          <w:szCs w:val="24"/>
+          <w:lang w:eastAsia="es-MX"/>
+        </w:rPr>
+        <w:t>Construcción de API</w:t>
+      </w:r>
+    </w:p>
+    <w:p>
+      <w:pPr>
+        <w:rPr>
+          <w:rFonts w:ascii="Arial" w:eastAsia="Times New Roman" w:hAnsi="Arial" w:cs="Arial"/>
+          <w:bCs/>
+          <w:color w:val="000000" w:themeColor="text1"/>
+          <w:sz w:val="24"/>
+          <w:szCs w:val="24"/>
+          <w:lang w:eastAsia="es-MX"/>
+        </w:rPr>
+      </w:pPr>
+      <w:r>
+        <w:rPr>
+          <w:rFonts w:ascii="Arial" w:eastAsia="Times New Roman" w:hAnsi="Arial" w:cs="Arial"/>
+          <w:bCs/>
+          <w:color w:val="000000" w:themeColor="text1"/>
+          <w:sz w:val="24"/>
+          <w:szCs w:val="24"/>
+          <w:lang w:eastAsia="es-MX"/>
+        </w:rPr>
+        <w:tab/>
+      </w:r>
+      <w:r>
+        <w:rPr>
+          <w:rFonts w:ascii="Arial" w:eastAsia="Times New Roman" w:hAnsi="Arial" w:cs="Arial"/>
+          <w:bCs/>
+          <w:color w:val="000000" w:themeColor="text1"/>
+          <w:sz w:val="24"/>
+          <w:szCs w:val="24"/>
+          <w:lang w:eastAsia="es-MX"/>
+        </w:rPr>
+        <w:t xml:space="preserve">Especificación </w:t>
+      </w:r>
+      <w:r>
+        <w:rPr>
+          <w:rFonts w:ascii="Arial" w:eastAsia="Times New Roman" w:hAnsi="Arial" w:cs="Arial"/>
+          <w:bCs/>
+          <w:color w:val="000000" w:themeColor="text1"/>
+          <w:sz w:val="24"/>
+          <w:szCs w:val="24"/>
+          <w:lang w:eastAsia="es-MX"/>
+        </w:rPr>
+        <w:t>RAML</w:t>
+      </w:r>
+    </w:p>
+    <w:p>
+      <w:pPr>
+        <w:rPr>
+          <w:rFonts w:ascii="Arial" w:eastAsia="Times New Roman" w:hAnsi="Arial" w:cs="Arial"/>
+          <w:bCs/>
+          <w:color w:val="000000" w:themeColor="text1"/>
+          <w:sz w:val="24"/>
+          <w:szCs w:val="24"/>
+          <w:lang w:eastAsia="es-MX"/>
+        </w:rPr>
+      </w:pPr>
+      <w:r>
+        <w:rPr>
+          <w:rFonts w:ascii="Arial" w:eastAsia="Times New Roman" w:hAnsi="Arial" w:cs="Arial"/>
+          <w:bCs/>
+          <w:color w:val="000000" w:themeColor="text1"/>
+          <w:sz w:val="24"/>
+          <w:szCs w:val="24"/>
+          <w:lang w:eastAsia="es-MX"/>
+        </w:rPr>
+        <w:tab/>
+        <w:t>Desarrollo de flujos</w:t>
+      </w:r>
+    </w:p>
+    <w:p>
+      <w:pPr>
+        <w:rPr>
+          <w:rFonts w:ascii="Arial" w:eastAsia="Times New Roman" w:hAnsi="Arial" w:cs="Arial"/>
+          <w:bCs/>
+          <w:color w:val="000000" w:themeColor="text1"/>
+          <w:sz w:val="24"/>
+          <w:szCs w:val="24"/>
+          <w:lang w:eastAsia="es-MX"/>
+        </w:rPr>
+      </w:pPr>
+      <w:r>
+        <w:rPr>
+          <w:rFonts w:ascii="Arial" w:eastAsia="Times New Roman" w:hAnsi="Arial" w:cs="Arial"/>
+          <w:bCs/>
           <w:color w:val="FF0000"/>
           <w:sz w:val="24"/>
           <w:szCs w:val="24"/>
           <w:lang w:eastAsia="es-MX"/>
         </w:rPr>
-      </w:pPr>
-      <w:r>
+        <w:tab/>
+      </w:r>
+      <w:r>
+        <w:rPr>
+          <w:rFonts w:ascii="Arial" w:eastAsia="Times New Roman" w:hAnsi="Arial" w:cs="Arial"/>
+          <w:bCs/>
+          <w:color w:val="000000" w:themeColor="text1"/>
+          <w:sz w:val="24"/>
+          <w:szCs w:val="24"/>
+          <w:lang w:eastAsia="es-MX"/>
+        </w:rPr>
+        <w:t>Enlace de base de datos</w:t>
+      </w:r>
+    </w:p>
+    <w:p>
+      <w:pPr>
+        <w:rPr>
+          <w:rFonts w:ascii="Arial" w:eastAsia="Times New Roman" w:hAnsi="Arial" w:cs="Arial"/>
+          <w:bCs/>
+          <w:color w:val="000000" w:themeColor="text1"/>
+          <w:sz w:val="24"/>
+          <w:szCs w:val="24"/>
+          <w:lang w:eastAsia="es-MX"/>
+        </w:rPr>
+      </w:pPr>
+      <w:r>
+        <w:rPr>
+          <w:rFonts w:ascii="Arial" w:eastAsia="Times New Roman" w:hAnsi="Arial" w:cs="Arial"/>
+          <w:bCs/>
+          <w:color w:val="000000" w:themeColor="text1"/>
+          <w:sz w:val="24"/>
+          <w:szCs w:val="24"/>
+          <w:lang w:eastAsia="es-MX"/>
+        </w:rPr>
+        <w:t>Desarrollo de Base de datos</w:t>
+      </w:r>
+    </w:p>
+    <w:p>
+      <w:pPr>
         <w:rPr>
           <w:rFonts w:ascii="Arial" w:eastAsia="Times New Roman" w:hAnsi="Arial" w:cs="Arial"/>
           <w:bCs/>
@@ -2285,43 +2424,6 @@
           <w:szCs w:val="24"/>
           <w:lang w:eastAsia="es-MX"/>
         </w:rPr>
-        <w:t>Construcción de API</w:t>
-      </w:r>
-    </w:p>
-    <w:p>
-      <w:pPr>
-        <w:rPr>
-          <w:rFonts w:ascii="Arial" w:eastAsia="Times New Roman" w:hAnsi="Arial" w:cs="Arial"/>
-          <w:bCs/>
-          <w:color w:val="000000" w:themeColor="text1"/>
-          <w:sz w:val="24"/>
-          <w:szCs w:val="24"/>
-          <w:lang w:eastAsia="es-MX"/>
-        </w:rPr>
-      </w:pPr>
-      <w:r>
-        <w:rPr>
-          <w:rFonts w:ascii="Arial" w:eastAsia="Times New Roman" w:hAnsi="Arial" w:cs="Arial"/>
-          <w:bCs/>
-          <w:color w:val="000000" w:themeColor="text1"/>
-          <w:sz w:val="24"/>
-          <w:szCs w:val="24"/>
-          <w:lang w:eastAsia="es-MX"/>
-        </w:rPr>
-        <w:tab/>
-        <w:t>RAML</w:t>
-      </w:r>
-    </w:p>
-    <w:p>
-      <w:pPr>
-        <w:rPr>
-          <w:rFonts w:ascii="Arial" w:eastAsia="Times New Roman" w:hAnsi="Arial" w:cs="Arial"/>
-          <w:bCs/>
-          <w:color w:val="000000" w:themeColor="text1"/>
-          <w:sz w:val="24"/>
-          <w:szCs w:val="24"/>
-          <w:lang w:eastAsia="es-MX"/>
-        </w:rPr>
       </w:pPr>
       <w:r>
         <w:rPr>
@@ -2332,22 +2434,9 @@
           <w:szCs w:val="24"/>
           <w:lang w:eastAsia="es-MX"/>
         </w:rPr>
-        <w:tab/>
-      </w:r>
-      <w:r>
-        <w:rPr>
-          <w:rFonts w:ascii="Arial" w:eastAsia="Times New Roman" w:hAnsi="Arial" w:cs="Arial"/>
-          <w:bCs/>
-          <w:color w:val="000000" w:themeColor="text1"/>
-          <w:sz w:val="24"/>
-          <w:szCs w:val="24"/>
-          <w:lang w:eastAsia="es-MX"/>
-        </w:rPr>
-        <w:t>Enlace de base de datos</w:t>
-      </w:r>
-    </w:p>
-    <w:p>
-      <w:pPr>
+        <w:t>Desarrollo</w:t>
+      </w:r>
+      <w:r>
         <w:rPr>
           <w:rFonts w:ascii="Arial" w:eastAsia="Times New Roman" w:hAnsi="Arial" w:cs="Arial"/>
           <w:bCs/>
@@ -2356,74 +2445,6 @@
           <w:szCs w:val="24"/>
           <w:lang w:eastAsia="es-MX"/>
         </w:rPr>
-      </w:pPr>
-      <w:r>
-        <w:rPr>
-          <w:rFonts w:ascii="Arial" w:eastAsia="Times New Roman" w:hAnsi="Arial" w:cs="Arial"/>
-          <w:bCs/>
-          <w:color w:val="FF0000"/>
-          <w:sz w:val="24"/>
-          <w:szCs w:val="24"/>
-          <w:lang w:eastAsia="es-MX"/>
-        </w:rPr>
-        <w:tab/>
-        <w:t>Despliegue</w:t>
-      </w:r>
-    </w:p>
-    <w:p>
-      <w:pPr>
-        <w:rPr>
-          <w:rFonts w:ascii="Arial" w:eastAsia="Times New Roman" w:hAnsi="Arial" w:cs="Arial"/>
-          <w:bCs/>
-          <w:color w:val="000000" w:themeColor="text1"/>
-          <w:sz w:val="24"/>
-          <w:szCs w:val="24"/>
-          <w:lang w:eastAsia="es-MX"/>
-        </w:rPr>
-      </w:pPr>
-      <w:r>
-        <w:rPr>
-          <w:rFonts w:ascii="Arial" w:eastAsia="Times New Roman" w:hAnsi="Arial" w:cs="Arial"/>
-          <w:bCs/>
-          <w:color w:val="000000" w:themeColor="text1"/>
-          <w:sz w:val="24"/>
-          <w:szCs w:val="24"/>
-          <w:lang w:eastAsia="es-MX"/>
-        </w:rPr>
-        <w:t>Desarrollo de Base de datos</w:t>
-      </w:r>
-    </w:p>
-    <w:p>
-      <w:pPr>
-        <w:rPr>
-          <w:rFonts w:ascii="Arial" w:eastAsia="Times New Roman" w:hAnsi="Arial" w:cs="Arial"/>
-          <w:bCs/>
-          <w:color w:val="FF0000"/>
-          <w:sz w:val="24"/>
-          <w:szCs w:val="24"/>
-          <w:lang w:eastAsia="es-MX"/>
-        </w:rPr>
-      </w:pPr>
-      <w:r>
-        <w:rPr>
-          <w:rFonts w:ascii="Arial" w:eastAsia="Times New Roman" w:hAnsi="Arial" w:cs="Arial"/>
-          <w:bCs/>
-          <w:color w:val="FF0000"/>
-          <w:sz w:val="24"/>
-          <w:szCs w:val="24"/>
-          <w:lang w:eastAsia="es-MX"/>
-        </w:rPr>
-        <w:t>Desarrollo</w:t>
-      </w:r>
-      <w:r>
-        <w:rPr>
-          <w:rFonts w:ascii="Arial" w:eastAsia="Times New Roman" w:hAnsi="Arial" w:cs="Arial"/>
-          <w:bCs/>
-          <w:color w:val="FF0000"/>
-          <w:sz w:val="24"/>
-          <w:szCs w:val="24"/>
-          <w:lang w:eastAsia="es-MX"/>
-        </w:rPr>
         <w:t xml:space="preserve"> de portal web</w:t>
       </w:r>
     </w:p>
@@ -2432,40 +2453,6 @@
         <w:rPr>
           <w:rFonts w:ascii="Arial" w:eastAsia="Times New Roman" w:hAnsi="Arial" w:cs="Arial"/>
           <w:bCs/>
-          <w:color w:val="FF0000"/>
-          <w:sz w:val="24"/>
-          <w:szCs w:val="24"/>
-          <w:lang w:eastAsia="es-MX"/>
-        </w:rPr>
-      </w:pPr>
-      <w:r>
-        <w:rPr>
-          <w:rFonts w:ascii="Arial" w:eastAsia="Times New Roman" w:hAnsi="Arial" w:cs="Arial"/>
-          <w:bCs/>
-          <w:color w:val="FF0000"/>
-          <w:sz w:val="24"/>
-          <w:szCs w:val="24"/>
-          <w:lang w:eastAsia="es-MX"/>
-        </w:rPr>
-        <w:t xml:space="preserve">Análisis de </w:t>
-      </w:r>
-      <w:r>
-        <w:rPr>
-          <w:rFonts w:ascii="Arial" w:eastAsia="Times New Roman" w:hAnsi="Arial" w:cs="Arial"/>
-          <w:bCs/>
-          <w:color w:val="FF0000"/>
-          <w:sz w:val="24"/>
-          <w:szCs w:val="24"/>
-          <w:lang w:eastAsia="es-MX"/>
-        </w:rPr>
-        <w:t>funcionamiento</w:t>
-      </w:r>
-    </w:p>
-    <w:p>
-      <w:pPr>
-        <w:rPr>
-          <w:rFonts w:ascii="Arial" w:eastAsia="Times New Roman" w:hAnsi="Arial" w:cs="Arial"/>
-          <w:bCs/>
           <w:color w:val="16212F"/>
           <w:sz w:val="24"/>
           <w:szCs w:val="24"/>
@@ -2493,6 +2480,7 @@
           <w:szCs w:val="24"/>
           <w:lang w:eastAsia="es-MX"/>
         </w:rPr>
+        <w:lastRenderedPageBreak/>
         <w:t>CONCLUSIONES</w:t>
       </w:r>
     </w:p>
@@ -18061,29 +18049,7 @@
                 <w:szCs w:val="24"/>
                 <w:lang w:eastAsia="es-MX"/>
               </w:rPr>
-              <w:t xml:space="preserve">No se aceptan números. Longitud Máxima: </w:t>
-            </w:r>
-            <w:r>
-              <w:rPr>
-                <w:rFonts w:ascii="Arial" w:eastAsia="Times New Roman" w:hAnsi="Arial" w:cs="Arial"/>
-                <w:bCs/>
-                <w:color w:val="000000" w:themeColor="text1"/>
-                <w:sz w:val="24"/>
-                <w:szCs w:val="24"/>
-                <w:lang w:eastAsia="es-MX"/>
-              </w:rPr>
-              <w:t>3</w:t>
-            </w:r>
-            <w:r>
-              <w:rPr>
-                <w:rFonts w:ascii="Arial" w:eastAsia="Times New Roman" w:hAnsi="Arial" w:cs="Arial"/>
-                <w:bCs/>
-                <w:color w:val="000000" w:themeColor="text1"/>
-                <w:sz w:val="24"/>
-                <w:szCs w:val="24"/>
-                <w:lang w:eastAsia="es-MX"/>
-              </w:rPr>
-              <w:t>0</w:t>
+              <w:t>No se aceptan números. Longitud Máxima: 30</w:t>
             </w:r>
           </w:p>
         </w:tc>
@@ -18199,29 +18165,7 @@
                 <w:szCs w:val="24"/>
                 <w:lang w:eastAsia="es-MX"/>
               </w:rPr>
-              <w:t xml:space="preserve">No se aceptan números. Longitud Máxima: </w:t>
-            </w:r>
-            <w:r>
-              <w:rPr>
-                <w:rFonts w:ascii="Arial" w:eastAsia="Times New Roman" w:hAnsi="Arial" w:cs="Arial"/>
-                <w:bCs/>
-                <w:color w:val="000000" w:themeColor="text1"/>
-                <w:sz w:val="24"/>
-                <w:szCs w:val="24"/>
-                <w:lang w:eastAsia="es-MX"/>
-              </w:rPr>
-              <w:t>3</w:t>
-            </w:r>
-            <w:r>
-              <w:rPr>
-                <w:rFonts w:ascii="Arial" w:eastAsia="Times New Roman" w:hAnsi="Arial" w:cs="Arial"/>
-                <w:bCs/>
-                <w:color w:val="000000" w:themeColor="text1"/>
-                <w:sz w:val="24"/>
-                <w:szCs w:val="24"/>
-                <w:lang w:eastAsia="es-MX"/>
-              </w:rPr>
-              <w:t>0</w:t>
+              <w:t>No se aceptan números. Longitud Máxima: 30</w:t>
             </w:r>
           </w:p>
         </w:tc>
@@ -18777,18 +18721,7 @@
                 <w:szCs w:val="24"/>
                 <w:lang w:eastAsia="es-MX"/>
               </w:rPr>
-              <w:t>N</w:t>
-            </w:r>
-            <w:r>
-              <w:rPr>
-                <w:rFonts w:ascii="Arial" w:eastAsia="Times New Roman" w:hAnsi="Arial" w:cs="Arial"/>
-                <w:bCs/>
-                <w:color w:val="000000" w:themeColor="text1"/>
-                <w:sz w:val="24"/>
-                <w:szCs w:val="24"/>
-                <w:lang w:eastAsia="es-MX"/>
-              </w:rPr>
-              <w:t>úmero Empleado</w:t>
+              <w:t>Número Empleado</w:t>
             </w:r>
           </w:p>
         </w:tc>
@@ -19362,40 +19295,7 @@
                 <w:szCs w:val="24"/>
                 <w:lang w:eastAsia="es-MX"/>
               </w:rPr>
-              <w:t>99999999</w:t>
-            </w:r>
-            <w:r>
-              <w:rPr>
-                <w:rFonts w:ascii="Arial" w:eastAsia="Times New Roman" w:hAnsi="Arial" w:cs="Arial"/>
-                <w:bCs/>
-                <w:color w:val="000000" w:themeColor="text1"/>
-                <w:sz w:val="24"/>
-                <w:szCs w:val="24"/>
-                <w:lang w:eastAsia="es-MX"/>
-              </w:rPr>
-              <w:t>-</w:t>
-            </w:r>
-            <w:r>
-              <w:rPr>
-                <w:rFonts w:ascii="Arial" w:eastAsia="Times New Roman" w:hAnsi="Arial" w:cs="Arial"/>
-                <w:bCs/>
-                <w:color w:val="000000" w:themeColor="text1"/>
-                <w:sz w:val="24"/>
-                <w:szCs w:val="24"/>
-                <w:lang w:eastAsia="es-MX"/>
-              </w:rPr>
-              <w:t>XXXXXX</w:t>
-            </w:r>
-            <w:r>
-              <w:rPr>
-                <w:rFonts w:ascii="Arial" w:eastAsia="Times New Roman" w:hAnsi="Arial" w:cs="Arial"/>
-                <w:bCs/>
-                <w:color w:val="000000" w:themeColor="text1"/>
-                <w:sz w:val="24"/>
-                <w:szCs w:val="24"/>
-                <w:lang w:eastAsia="es-MX"/>
-              </w:rPr>
-              <w:t>-XX99</w:t>
+              <w:t>99999999-XXXXXX-XX99</w:t>
             </w:r>
           </w:p>
           <w:p>
@@ -19612,17 +19512,7 @@
                 <w:szCs w:val="24"/>
                 <w:shd w:val="clear" w:color="auto" w:fill="FFFFFF" w:themeFill="background1"/>
               </w:rPr>
-              <w:t>Actuari</w:t>
-            </w:r>
-            <w:r>
-              <w:rPr>
-                <w:rFonts w:ascii="Arial" w:hAnsi="Arial" w:cs="Arial"/>
-                <w:color w:val="000000" w:themeColor="text1"/>
-                <w:sz w:val="24"/>
-                <w:szCs w:val="24"/>
-                <w:shd w:val="clear" w:color="auto" w:fill="FFFFFF" w:themeFill="background1"/>
-              </w:rPr>
-              <w:t>a</w:t>
+              <w:t>Actuaria</w:t>
             </w:r>
           </w:p>
           <w:p>
@@ -24014,23 +23904,23 @@
       <w:pPr>
         <w:rPr>
           <w:rFonts w:ascii="Arial" w:eastAsia="Times New Roman" w:hAnsi="Arial" w:cs="Arial"/>
-          <w:bCs/>
-          <w:color w:val="FF0000"/>
-          <w:sz w:val="24"/>
-          <w:szCs w:val="24"/>
-          <w:lang w:eastAsia="es-MX"/>
-        </w:rPr>
-      </w:pPr>
-      <w:r>
-        <w:rPr>
-          <w:rFonts w:ascii="Arial" w:eastAsia="Times New Roman" w:hAnsi="Arial" w:cs="Arial"/>
-          <w:bCs/>
-          <w:color w:val="FF0000"/>
-          <w:sz w:val="24"/>
-          <w:szCs w:val="24"/>
-          <w:lang w:eastAsia="es-MX"/>
-        </w:rPr>
-        <w:t>Construcción de API</w:t>
+          <w:b/>
+          <w:color w:val="000000" w:themeColor="text1"/>
+          <w:sz w:val="24"/>
+          <w:szCs w:val="24"/>
+          <w:lang w:eastAsia="es-MX"/>
+        </w:rPr>
+      </w:pPr>
+      <w:r>
+        <w:rPr>
+          <w:rFonts w:ascii="Arial" w:eastAsia="Times New Roman" w:hAnsi="Arial" w:cs="Arial"/>
+          <w:b/>
+          <w:color w:val="000000" w:themeColor="text1"/>
+          <w:sz w:val="24"/>
+          <w:szCs w:val="24"/>
+          <w:lang w:eastAsia="es-MX"/>
+        </w:rPr>
+        <w:t>CONSTRUCCION DE LA API</w:t>
       </w:r>
     </w:p>
     <w:p>
@@ -24053,6 +23943,17 @@
           <w:szCs w:val="28"/>
           <w:lang w:eastAsia="es-MX"/>
         </w:rPr>
+        <w:t xml:space="preserve">Especificación </w:t>
+      </w:r>
+      <w:r>
+        <w:rPr>
+          <w:rFonts w:ascii="Arial" w:eastAsia="Times New Roman" w:hAnsi="Arial" w:cs="Arial"/>
+          <w:b/>
+          <w:color w:val="000000" w:themeColor="text1"/>
+          <w:sz w:val="28"/>
+          <w:szCs w:val="28"/>
+          <w:lang w:eastAsia="es-MX"/>
+        </w:rPr>
         <w:t>RAML</w:t>
       </w:r>
     </w:p>
@@ -24109,84 +24010,7 @@
           <w:szCs w:val="24"/>
           <w:lang w:eastAsia="es-MX"/>
         </w:rPr>
-        <w:t>RAML</w:t>
-      </w:r>
-      <w:r>
-        <w:rPr>
-          <w:rFonts w:ascii="Arial" w:eastAsia="Times New Roman" w:hAnsi="Arial" w:cs="Arial"/>
-          <w:bCs/>
-          <w:color w:val="000000" w:themeColor="text1"/>
-          <w:sz w:val="24"/>
-          <w:szCs w:val="24"/>
-          <w:lang w:eastAsia="es-MX"/>
-        </w:rPr>
-        <w:t xml:space="preserve"> sirve para ejemplificar la definición</w:t>
-      </w:r>
-      <w:r>
-        <w:rPr>
-          <w:rFonts w:ascii="Arial" w:eastAsia="Times New Roman" w:hAnsi="Arial" w:cs="Arial"/>
-          <w:bCs/>
-          <w:color w:val="000000" w:themeColor="text1"/>
-          <w:sz w:val="24"/>
-          <w:szCs w:val="24"/>
-          <w:lang w:eastAsia="es-MX"/>
-        </w:rPr>
-        <w:t xml:space="preserve"> </w:t>
-      </w:r>
-      <w:r>
-        <w:rPr>
-          <w:rFonts w:ascii="Arial" w:eastAsia="Times New Roman" w:hAnsi="Arial" w:cs="Arial"/>
-          <w:bCs/>
-          <w:color w:val="000000" w:themeColor="text1"/>
-          <w:sz w:val="24"/>
-          <w:szCs w:val="24"/>
-          <w:lang w:eastAsia="es-MX"/>
-        </w:rPr>
-        <w:t>de dos nodo</w:t>
-      </w:r>
-      <w:r>
-        <w:rPr>
-          <w:rFonts w:ascii="Arial" w:eastAsia="Times New Roman" w:hAnsi="Arial" w:cs="Arial"/>
-          <w:bCs/>
-          <w:color w:val="000000" w:themeColor="text1"/>
-          <w:sz w:val="24"/>
-          <w:szCs w:val="24"/>
-          <w:lang w:eastAsia="es-MX"/>
-        </w:rPr>
-        <w:t>s</w:t>
-      </w:r>
-      <w:r>
-        <w:rPr>
-          <w:rFonts w:ascii="Arial" w:eastAsia="Times New Roman" w:hAnsi="Arial" w:cs="Arial"/>
-          <w:bCs/>
-          <w:color w:val="000000" w:themeColor="text1"/>
-          <w:sz w:val="24"/>
-          <w:szCs w:val="24"/>
-          <w:lang w:eastAsia="es-MX"/>
-        </w:rPr>
-        <w:t xml:space="preserve"> que contiene la API. C</w:t>
-      </w:r>
-      <w:r>
-        <w:rPr>
-          <w:rFonts w:ascii="Arial" w:eastAsia="Times New Roman" w:hAnsi="Arial" w:cs="Arial"/>
-          <w:bCs/>
-          <w:color w:val="000000" w:themeColor="text1"/>
-          <w:sz w:val="24"/>
-          <w:szCs w:val="24"/>
-          <w:lang w:eastAsia="es-MX"/>
-        </w:rPr>
-        <w:t>o</w:t>
-      </w:r>
-      <w:r>
-        <w:rPr>
-          <w:rFonts w:ascii="Arial" w:eastAsia="Times New Roman" w:hAnsi="Arial" w:cs="Arial"/>
-          <w:bCs/>
-          <w:color w:val="000000" w:themeColor="text1"/>
-          <w:sz w:val="24"/>
-          <w:szCs w:val="24"/>
-          <w:lang w:eastAsia="es-MX"/>
-        </w:rPr>
-        <w:t xml:space="preserve">mo se </w:t>
+        <w:t xml:space="preserve">RAML sirve para ejemplificar la definición de dos nodos que contiene la API. Como se </w:t>
       </w:r>
       <w:proofErr w:type="spellStart"/>
       <w:r>
@@ -24234,106 +24058,7 @@
           <w:szCs w:val="24"/>
           <w:lang w:eastAsia="es-MX"/>
         </w:rPr>
-        <w:t xml:space="preserve">) </w:t>
-      </w:r>
-      <w:r>
-        <w:rPr>
-          <w:rFonts w:ascii="Arial" w:eastAsia="Times New Roman" w:hAnsi="Arial" w:cs="Arial"/>
-          <w:bCs/>
-          <w:color w:val="000000" w:themeColor="text1"/>
-          <w:sz w:val="24"/>
-          <w:szCs w:val="24"/>
-          <w:lang w:eastAsia="es-MX"/>
-        </w:rPr>
-        <w:t>después</w:t>
-      </w:r>
-      <w:r>
-        <w:rPr>
-          <w:rFonts w:ascii="Arial" w:eastAsia="Times New Roman" w:hAnsi="Arial" w:cs="Arial"/>
-          <w:bCs/>
-          <w:color w:val="000000" w:themeColor="text1"/>
-          <w:sz w:val="24"/>
-          <w:szCs w:val="24"/>
-          <w:lang w:eastAsia="es-MX"/>
-        </w:rPr>
-        <w:t xml:space="preserve"> el verbo </w:t>
-      </w:r>
-      <w:r>
-        <w:rPr>
-          <w:rFonts w:ascii="Arial" w:eastAsia="Times New Roman" w:hAnsi="Arial" w:cs="Arial"/>
-          <w:bCs/>
-          <w:color w:val="000000" w:themeColor="text1"/>
-          <w:sz w:val="24"/>
-          <w:szCs w:val="24"/>
-          <w:lang w:eastAsia="es-MX"/>
-        </w:rPr>
-        <w:t>HTTP</w:t>
-      </w:r>
-      <w:r>
-        <w:rPr>
-          <w:rFonts w:ascii="Arial" w:eastAsia="Times New Roman" w:hAnsi="Arial" w:cs="Arial"/>
-          <w:bCs/>
-          <w:color w:val="000000" w:themeColor="text1"/>
-          <w:sz w:val="24"/>
-          <w:szCs w:val="24"/>
-          <w:lang w:eastAsia="es-MX"/>
-        </w:rPr>
-        <w:t xml:space="preserve"> que este recurso ejecuta (POST). E</w:t>
-      </w:r>
-      <w:r>
-        <w:rPr>
-          <w:rFonts w:ascii="Arial" w:eastAsia="Times New Roman" w:hAnsi="Arial" w:cs="Arial"/>
-          <w:bCs/>
-          <w:color w:val="000000" w:themeColor="text1"/>
-          <w:sz w:val="24"/>
-          <w:szCs w:val="24"/>
-          <w:lang w:eastAsia="es-MX"/>
-        </w:rPr>
-        <w:t xml:space="preserve">n el caso del verbo </w:t>
-      </w:r>
-      <w:r>
-        <w:rPr>
-          <w:rFonts w:ascii="Arial" w:eastAsia="Times New Roman" w:hAnsi="Arial" w:cs="Arial"/>
-          <w:bCs/>
-          <w:color w:val="000000" w:themeColor="text1"/>
-          <w:sz w:val="24"/>
-          <w:szCs w:val="24"/>
-          <w:lang w:eastAsia="es-MX"/>
-        </w:rPr>
-        <w:t>HTTP</w:t>
-      </w:r>
-      <w:r>
-        <w:rPr>
-          <w:rFonts w:ascii="Arial" w:eastAsia="Times New Roman" w:hAnsi="Arial" w:cs="Arial"/>
-          <w:bCs/>
-          <w:color w:val="000000" w:themeColor="text1"/>
-          <w:sz w:val="24"/>
-          <w:szCs w:val="24"/>
-          <w:lang w:eastAsia="es-MX"/>
-        </w:rPr>
-        <w:t xml:space="preserve"> POST se ejecuta con la finalidad de crear una entidad nueva en el servidor en este caso a un alumno, por lo tanto</w:t>
-      </w:r>
-      <w:r>
-        <w:rPr>
-          <w:rFonts w:ascii="Arial" w:eastAsia="Times New Roman" w:hAnsi="Arial" w:cs="Arial"/>
-          <w:bCs/>
-          <w:color w:val="000000" w:themeColor="text1"/>
-          <w:sz w:val="24"/>
-          <w:szCs w:val="24"/>
-          <w:lang w:eastAsia="es-MX"/>
-        </w:rPr>
-        <w:t>,</w:t>
-      </w:r>
-      <w:r>
-        <w:rPr>
-          <w:rFonts w:ascii="Arial" w:eastAsia="Times New Roman" w:hAnsi="Arial" w:cs="Arial"/>
-          <w:bCs/>
-          <w:color w:val="000000" w:themeColor="text1"/>
-          <w:sz w:val="24"/>
-          <w:szCs w:val="24"/>
-          <w:lang w:eastAsia="es-MX"/>
-        </w:rPr>
-        <w:t xml:space="preserve"> este recurso espera un cuerpo de entrada para procesarlo y almacenarlo siguiendo la estructura de datos </w:t>
+        <w:t xml:space="preserve">) después el verbo HTTP que este recurso ejecuta (POST). En el caso del verbo HTTP POST se ejecuta con la finalidad de crear una entidad nueva en el servidor en este caso a un alumno, por lo tanto, este recurso espera un cuerpo de entrada para procesarlo y almacenarlo siguiendo la estructura de datos </w:t>
       </w:r>
       <w:r>
         <w:rPr>
@@ -24355,40 +24080,7 @@
           <w:szCs w:val="24"/>
           <w:lang w:eastAsia="es-MX"/>
         </w:rPr>
-        <w:t xml:space="preserve"> que revisaremos más adelante. Finalmente, el código de respuesta HTTP que se espera en caso de que la ejecución</w:t>
-      </w:r>
-      <w:r>
-        <w:rPr>
-          <w:rFonts w:ascii="Arial" w:eastAsia="Times New Roman" w:hAnsi="Arial" w:cs="Arial"/>
-          <w:bCs/>
-          <w:color w:val="000000" w:themeColor="text1"/>
-          <w:sz w:val="24"/>
-          <w:szCs w:val="24"/>
-          <w:lang w:eastAsia="es-MX"/>
-        </w:rPr>
-        <w:t xml:space="preserve"> POST</w:t>
-      </w:r>
-      <w:r>
-        <w:rPr>
-          <w:rFonts w:ascii="Arial" w:eastAsia="Times New Roman" w:hAnsi="Arial" w:cs="Arial"/>
-          <w:bCs/>
-          <w:color w:val="000000" w:themeColor="text1"/>
-          <w:sz w:val="24"/>
-          <w:szCs w:val="24"/>
-          <w:lang w:eastAsia="es-MX"/>
-        </w:rPr>
-        <w:t xml:space="preserve"> sea exitosa</w:t>
-      </w:r>
-      <w:r>
-        <w:rPr>
-          <w:rFonts w:ascii="Arial" w:eastAsia="Times New Roman" w:hAnsi="Arial" w:cs="Arial"/>
-          <w:bCs/>
-          <w:color w:val="000000" w:themeColor="text1"/>
-          <w:sz w:val="24"/>
-          <w:szCs w:val="24"/>
-          <w:lang w:eastAsia="es-MX"/>
-        </w:rPr>
-        <w:t xml:space="preserve"> es un </w:t>
+        <w:t xml:space="preserve"> que revisaremos más adelante. Finalmente, el código de respuesta HTTP que se espera en caso de que la ejecución POST sea exitosa es un </w:t>
       </w:r>
       <w:r>
         <w:rPr>
@@ -24445,52 +24137,30 @@
           <w:szCs w:val="24"/>
           <w:lang w:eastAsia="es-MX"/>
         </w:rPr>
-        <w:t>que se construye en la API en base a información del cuerpo de entrada y sirve para generar un vector de información en la base de datos asociada a este valor</w:t>
-      </w:r>
-      <w:r>
-        <w:rPr>
-          <w:rFonts w:ascii="Arial" w:eastAsia="Times New Roman" w:hAnsi="Arial" w:cs="Arial"/>
-          <w:bCs/>
-          <w:color w:val="000000" w:themeColor="text1"/>
-          <w:sz w:val="24"/>
-          <w:szCs w:val="24"/>
-          <w:lang w:eastAsia="es-MX"/>
-        </w:rPr>
-        <w:t>.</w:t>
-      </w:r>
-    </w:p>
-    <w:p>
-      <w:pPr>
-        <w:rPr>
-          <w:rFonts w:ascii="Arial" w:eastAsia="Times New Roman" w:hAnsi="Arial" w:cs="Arial"/>
-          <w:bCs/>
-          <w:color w:val="000000" w:themeColor="text1"/>
-          <w:sz w:val="24"/>
-          <w:szCs w:val="24"/>
-          <w:lang w:eastAsia="es-MX"/>
-        </w:rPr>
-      </w:pPr>
-      <w:r>
-        <w:rPr>
-          <w:rFonts w:ascii="Arial" w:eastAsia="Times New Roman" w:hAnsi="Arial" w:cs="Arial"/>
-          <w:bCs/>
-          <w:color w:val="000000" w:themeColor="text1"/>
-          <w:sz w:val="24"/>
-          <w:szCs w:val="24"/>
-          <w:lang w:eastAsia="es-MX"/>
-        </w:rPr>
-        <w:t>Dentro</w:t>
-      </w:r>
-      <w:r>
-        <w:rPr>
-          <w:rFonts w:ascii="Arial" w:eastAsia="Times New Roman" w:hAnsi="Arial" w:cs="Arial"/>
-          <w:bCs/>
-          <w:color w:val="000000" w:themeColor="text1"/>
-          <w:sz w:val="24"/>
-          <w:szCs w:val="24"/>
-          <w:lang w:eastAsia="es-MX"/>
-        </w:rPr>
-        <w:t xml:space="preserve"> del recurso </w:t>
+        <w:t>que se construye en la API en base a información del cuerpo de entrada y sirve para generar un vector de información en la base de datos asociada a este valor.</w:t>
+      </w:r>
+    </w:p>
+    <w:p>
+      <w:pPr>
+        <w:rPr>
+          <w:rFonts w:ascii="Arial" w:eastAsia="Times New Roman" w:hAnsi="Arial" w:cs="Arial"/>
+          <w:bCs/>
+          <w:color w:val="000000" w:themeColor="text1"/>
+          <w:sz w:val="24"/>
+          <w:szCs w:val="24"/>
+          <w:lang w:eastAsia="es-MX"/>
+        </w:rPr>
+      </w:pPr>
+      <w:r>
+        <w:rPr>
+          <w:rFonts w:ascii="Arial" w:eastAsia="Times New Roman" w:hAnsi="Arial" w:cs="Arial"/>
+          <w:bCs/>
+          <w:color w:val="000000" w:themeColor="text1"/>
+          <w:sz w:val="24"/>
+          <w:szCs w:val="24"/>
+          <w:lang w:eastAsia="es-MX"/>
+        </w:rPr>
+        <w:t xml:space="preserve">Dentro del recurso </w:t>
       </w:r>
       <w:r>
         <w:rPr>
@@ -24536,18 +24206,7 @@
           <w:szCs w:val="24"/>
           <w:lang w:eastAsia="es-MX"/>
         </w:rPr>
-        <w:t xml:space="preserve"> y que el servidor ocupa para filtrar el contenido especifico de esa matricula en la base de datos.</w:t>
-      </w:r>
-      <w:r>
-        <w:rPr>
-          <w:rFonts w:ascii="Arial" w:eastAsia="Times New Roman" w:hAnsi="Arial" w:cs="Arial"/>
-          <w:bCs/>
-          <w:color w:val="000000" w:themeColor="text1"/>
-          <w:sz w:val="24"/>
-          <w:szCs w:val="24"/>
-          <w:lang w:eastAsia="es-MX"/>
-        </w:rPr>
-        <w:t xml:space="preserve"> Cuando el contenido es obtenido de la base de datos el API construye un cuerpo de respuesta tomando esa información y devolverla al usuario cliente, como respuesta se recibe una estructura de datos tipo </w:t>
+        <w:t xml:space="preserve"> y que el servidor ocupa para filtrar el contenido especifico de esa matricula en la base de datos. Cuando el contenido es obtenido de la base de datos el API construye un cuerpo de respuesta tomando esa información y devolverla al usuario cliente, como respuesta se recibe una estructura de datos tipo </w:t>
       </w:r>
       <w:r>
         <w:rPr>
@@ -26534,6 +26193,28 @@
           <w:szCs w:val="24"/>
           <w:lang w:eastAsia="es-MX"/>
         </w:rPr>
+        <w:t xml:space="preserve"> acepta y gracias a esto se evita guardar información basura en la base de datos, también se personaliza en base a las carreras que ofrece una institución educativa. A la vez </w:t>
+      </w:r>
+      <w:r>
+        <w:rPr>
+          <w:rFonts w:ascii="Arial" w:eastAsia="Times New Roman" w:hAnsi="Arial" w:cs="Arial"/>
+          <w:b/>
+          <w:color w:val="000000" w:themeColor="text1"/>
+          <w:sz w:val="24"/>
+          <w:szCs w:val="24"/>
+          <w:lang w:eastAsia="es-MX"/>
+        </w:rPr>
+        <w:t>Persona</w:t>
+      </w:r>
+      <w:r>
+        <w:rPr>
+          <w:rFonts w:ascii="Arial" w:eastAsia="Times New Roman" w:hAnsi="Arial" w:cs="Arial"/>
+          <w:b/>
+          <w:color w:val="000000" w:themeColor="text1"/>
+          <w:sz w:val="24"/>
+          <w:szCs w:val="24"/>
+          <w:lang w:eastAsia="es-MX"/>
+        </w:rPr>
         <w:t xml:space="preserve"> </w:t>
       </w:r>
       <w:r>
@@ -26545,172 +26226,7 @@
           <w:szCs w:val="24"/>
           <w:lang w:eastAsia="es-MX"/>
         </w:rPr>
-        <w:t>acepta</w:t>
-      </w:r>
-      <w:r>
-        <w:rPr>
-          <w:rFonts w:ascii="Arial" w:eastAsia="Times New Roman" w:hAnsi="Arial" w:cs="Arial"/>
-          <w:bCs/>
-          <w:color w:val="000000" w:themeColor="text1"/>
-          <w:sz w:val="24"/>
-          <w:szCs w:val="24"/>
-          <w:lang w:eastAsia="es-MX"/>
-        </w:rPr>
-        <w:t xml:space="preserve"> y gracias a esto se evita </w:t>
-      </w:r>
-      <w:r>
-        <w:rPr>
-          <w:rFonts w:ascii="Arial" w:eastAsia="Times New Roman" w:hAnsi="Arial" w:cs="Arial"/>
-          <w:bCs/>
-          <w:color w:val="000000" w:themeColor="text1"/>
-          <w:sz w:val="24"/>
-          <w:szCs w:val="24"/>
-          <w:lang w:eastAsia="es-MX"/>
-        </w:rPr>
-        <w:t>guardar</w:t>
-      </w:r>
-      <w:r>
-        <w:rPr>
-          <w:rFonts w:ascii="Arial" w:eastAsia="Times New Roman" w:hAnsi="Arial" w:cs="Arial"/>
-          <w:bCs/>
-          <w:color w:val="000000" w:themeColor="text1"/>
-          <w:sz w:val="24"/>
-          <w:szCs w:val="24"/>
-          <w:lang w:eastAsia="es-MX"/>
-        </w:rPr>
-        <w:t xml:space="preserve"> información basura en la base de datos, también se personaliza </w:t>
-      </w:r>
-      <w:r>
-        <w:rPr>
-          <w:rFonts w:ascii="Arial" w:eastAsia="Times New Roman" w:hAnsi="Arial" w:cs="Arial"/>
-          <w:bCs/>
-          <w:color w:val="000000" w:themeColor="text1"/>
-          <w:sz w:val="24"/>
-          <w:szCs w:val="24"/>
-          <w:lang w:eastAsia="es-MX"/>
-        </w:rPr>
-        <w:t>en base a</w:t>
-      </w:r>
-      <w:r>
-        <w:rPr>
-          <w:rFonts w:ascii="Arial" w:eastAsia="Times New Roman" w:hAnsi="Arial" w:cs="Arial"/>
-          <w:bCs/>
-          <w:color w:val="000000" w:themeColor="text1"/>
-          <w:sz w:val="24"/>
-          <w:szCs w:val="24"/>
-          <w:lang w:eastAsia="es-MX"/>
-        </w:rPr>
-        <w:t xml:space="preserve"> las carreras </w:t>
-      </w:r>
-      <w:r>
-        <w:rPr>
-          <w:rFonts w:ascii="Arial" w:eastAsia="Times New Roman" w:hAnsi="Arial" w:cs="Arial"/>
-          <w:bCs/>
-          <w:color w:val="000000" w:themeColor="text1"/>
-          <w:sz w:val="24"/>
-          <w:szCs w:val="24"/>
-          <w:lang w:eastAsia="es-MX"/>
-        </w:rPr>
-        <w:t xml:space="preserve">que ofrece </w:t>
-      </w:r>
-      <w:r>
-        <w:rPr>
-          <w:rFonts w:ascii="Arial" w:eastAsia="Times New Roman" w:hAnsi="Arial" w:cs="Arial"/>
-          <w:bCs/>
-          <w:color w:val="000000" w:themeColor="text1"/>
-          <w:sz w:val="24"/>
-          <w:szCs w:val="24"/>
-          <w:lang w:eastAsia="es-MX"/>
-        </w:rPr>
-        <w:t>una institución</w:t>
-      </w:r>
-      <w:r>
-        <w:rPr>
-          <w:rFonts w:ascii="Arial" w:eastAsia="Times New Roman" w:hAnsi="Arial" w:cs="Arial"/>
-          <w:bCs/>
-          <w:color w:val="000000" w:themeColor="text1"/>
-          <w:sz w:val="24"/>
-          <w:szCs w:val="24"/>
-          <w:lang w:eastAsia="es-MX"/>
-        </w:rPr>
-        <w:t xml:space="preserve"> educativa</w:t>
-      </w:r>
-      <w:r>
-        <w:rPr>
-          <w:rFonts w:ascii="Arial" w:eastAsia="Times New Roman" w:hAnsi="Arial" w:cs="Arial"/>
-          <w:bCs/>
-          <w:color w:val="000000" w:themeColor="text1"/>
-          <w:sz w:val="24"/>
-          <w:szCs w:val="24"/>
-          <w:lang w:eastAsia="es-MX"/>
-        </w:rPr>
-        <w:t xml:space="preserve">. A </w:t>
-      </w:r>
-      <w:r>
-        <w:rPr>
-          <w:rFonts w:ascii="Arial" w:eastAsia="Times New Roman" w:hAnsi="Arial" w:cs="Arial"/>
-          <w:bCs/>
-          <w:color w:val="000000" w:themeColor="text1"/>
-          <w:sz w:val="24"/>
-          <w:szCs w:val="24"/>
-          <w:lang w:eastAsia="es-MX"/>
-        </w:rPr>
-        <w:t>la</w:t>
-      </w:r>
-      <w:r>
-        <w:rPr>
-          <w:rFonts w:ascii="Arial" w:eastAsia="Times New Roman" w:hAnsi="Arial" w:cs="Arial"/>
-          <w:bCs/>
-          <w:color w:val="000000" w:themeColor="text1"/>
-          <w:sz w:val="24"/>
-          <w:szCs w:val="24"/>
-          <w:lang w:eastAsia="es-MX"/>
-        </w:rPr>
-        <w:t xml:space="preserve"> vez </w:t>
-      </w:r>
-      <w:r>
-        <w:rPr>
-          <w:rFonts w:ascii="Arial" w:eastAsia="Times New Roman" w:hAnsi="Arial" w:cs="Arial"/>
-          <w:b/>
-          <w:color w:val="000000" w:themeColor="text1"/>
-          <w:sz w:val="24"/>
-          <w:szCs w:val="24"/>
-          <w:lang w:eastAsia="es-MX"/>
-        </w:rPr>
-        <w:t>Persona</w:t>
-      </w:r>
-      <w:r>
-        <w:rPr>
-          <w:rFonts w:ascii="Arial" w:eastAsia="Times New Roman" w:hAnsi="Arial" w:cs="Arial"/>
-          <w:b/>
-          <w:color w:val="000000" w:themeColor="text1"/>
-          <w:sz w:val="24"/>
-          <w:szCs w:val="24"/>
-          <w:lang w:eastAsia="es-MX"/>
-        </w:rPr>
-        <w:t xml:space="preserve"> </w:t>
-      </w:r>
-      <w:r>
-        <w:rPr>
-          <w:rFonts w:ascii="Arial" w:eastAsia="Times New Roman" w:hAnsi="Arial" w:cs="Arial"/>
-          <w:bCs/>
-          <w:color w:val="000000" w:themeColor="text1"/>
-          <w:sz w:val="24"/>
-          <w:szCs w:val="24"/>
-          <w:lang w:eastAsia="es-MX"/>
-        </w:rPr>
-        <w:t>contiene</w:t>
-      </w:r>
-      <w:r>
-        <w:rPr>
-          <w:rFonts w:ascii="Arial" w:eastAsia="Times New Roman" w:hAnsi="Arial" w:cs="Arial"/>
-          <w:bCs/>
-          <w:color w:val="000000" w:themeColor="text1"/>
-          <w:sz w:val="24"/>
-          <w:szCs w:val="24"/>
-          <w:lang w:eastAsia="es-MX"/>
-        </w:rPr>
-        <w:t xml:space="preserve"> las propiedades de </w:t>
+        <w:t xml:space="preserve">contiene las propiedades de </w:t>
       </w:r>
       <w:r>
         <w:rPr>
@@ -26754,95 +26270,7 @@
           <w:szCs w:val="24"/>
           <w:lang w:eastAsia="es-MX"/>
         </w:rPr>
-        <w:t xml:space="preserve"> </w:t>
-      </w:r>
-      <w:r>
-        <w:rPr>
-          <w:rFonts w:ascii="Arial" w:eastAsia="Times New Roman" w:hAnsi="Arial" w:cs="Arial"/>
-          <w:bCs/>
-          <w:color w:val="000000" w:themeColor="text1"/>
-          <w:sz w:val="24"/>
-          <w:szCs w:val="24"/>
-          <w:lang w:eastAsia="es-MX"/>
-        </w:rPr>
-        <w:t xml:space="preserve">que </w:t>
-      </w:r>
-      <w:r>
-        <w:rPr>
-          <w:rFonts w:ascii="Arial" w:eastAsia="Times New Roman" w:hAnsi="Arial" w:cs="Arial"/>
-          <w:bCs/>
-          <w:color w:val="000000" w:themeColor="text1"/>
-          <w:sz w:val="24"/>
-          <w:szCs w:val="24"/>
-          <w:lang w:eastAsia="es-MX"/>
-        </w:rPr>
-        <w:t>ocupa</w:t>
-      </w:r>
-      <w:r>
-        <w:rPr>
-          <w:rFonts w:ascii="Arial" w:eastAsia="Times New Roman" w:hAnsi="Arial" w:cs="Arial"/>
-          <w:bCs/>
-          <w:color w:val="000000" w:themeColor="text1"/>
-          <w:sz w:val="24"/>
-          <w:szCs w:val="24"/>
-          <w:lang w:eastAsia="es-MX"/>
-        </w:rPr>
-        <w:t xml:space="preserve"> </w:t>
-      </w:r>
-      <w:r>
-        <w:rPr>
-          <w:rFonts w:ascii="Arial" w:eastAsia="Times New Roman" w:hAnsi="Arial" w:cs="Arial"/>
-          <w:bCs/>
-          <w:color w:val="000000" w:themeColor="text1"/>
-          <w:sz w:val="24"/>
-          <w:szCs w:val="24"/>
-          <w:lang w:eastAsia="es-MX"/>
-        </w:rPr>
-        <w:t xml:space="preserve">otras estructuras de datos </w:t>
-      </w:r>
-      <w:r>
-        <w:rPr>
-          <w:rFonts w:ascii="Arial" w:eastAsia="Times New Roman" w:hAnsi="Arial" w:cs="Arial"/>
-          <w:bCs/>
-          <w:color w:val="000000" w:themeColor="text1"/>
-          <w:sz w:val="24"/>
-          <w:szCs w:val="24"/>
-          <w:lang w:eastAsia="es-MX"/>
-        </w:rPr>
-        <w:t>y</w:t>
-      </w:r>
-      <w:r>
-        <w:rPr>
-          <w:rFonts w:ascii="Arial" w:eastAsia="Times New Roman" w:hAnsi="Arial" w:cs="Arial"/>
-          <w:bCs/>
-          <w:color w:val="000000" w:themeColor="text1"/>
-          <w:sz w:val="24"/>
-          <w:szCs w:val="24"/>
-          <w:lang w:eastAsia="es-MX"/>
-        </w:rPr>
-        <w:t xml:space="preserve"> se pueden revisar</w:t>
-      </w:r>
-      <w:r>
-        <w:rPr>
-          <w:rFonts w:ascii="Arial" w:eastAsia="Times New Roman" w:hAnsi="Arial" w:cs="Arial"/>
-          <w:bCs/>
-          <w:color w:val="000000" w:themeColor="text1"/>
-          <w:sz w:val="24"/>
-          <w:szCs w:val="24"/>
-          <w:lang w:eastAsia="es-MX"/>
-        </w:rPr>
-        <w:t xml:space="preserve"> con detalle</w:t>
-      </w:r>
-      <w:r>
-        <w:rPr>
-          <w:rFonts w:ascii="Arial" w:eastAsia="Times New Roman" w:hAnsi="Arial" w:cs="Arial"/>
-          <w:bCs/>
-          <w:color w:val="000000" w:themeColor="text1"/>
-          <w:sz w:val="24"/>
-          <w:szCs w:val="24"/>
-          <w:lang w:eastAsia="es-MX"/>
-        </w:rPr>
-        <w:t xml:space="preserve"> en la especificación RAML completa.</w:t>
+        <w:t xml:space="preserve"> que ocupa otras estructuras de datos y se pueden revisar con detalle en la especificación RAML completa.</w:t>
       </w:r>
     </w:p>
     <w:p>
@@ -27796,6 +27224,2655 @@
         </w:rPr>
         <w:t>Contacto</w:t>
       </w:r>
+    </w:p>
+    <w:p>
+      <w:pPr>
+        <w:rPr>
+          <w:rFonts w:ascii="Arial" w:eastAsia="Times New Roman" w:hAnsi="Arial" w:cs="Arial"/>
+          <w:b/>
+          <w:color w:val="000000" w:themeColor="text1"/>
+          <w:sz w:val="24"/>
+          <w:szCs w:val="24"/>
+          <w:lang w:eastAsia="es-MX"/>
+        </w:rPr>
+      </w:pPr>
+    </w:p>
+    <w:p>
+      <w:pPr>
+        <w:rPr>
+          <w:rFonts w:ascii="Arial" w:eastAsia="Times New Roman" w:hAnsi="Arial" w:cs="Arial"/>
+          <w:b/>
+          <w:color w:val="000000" w:themeColor="text1"/>
+          <w:sz w:val="28"/>
+          <w:szCs w:val="28"/>
+          <w:lang w:eastAsia="es-MX"/>
+        </w:rPr>
+      </w:pPr>
+      <w:r>
+        <w:rPr>
+          <w:rFonts w:ascii="Arial" w:eastAsia="Times New Roman" w:hAnsi="Arial" w:cs="Arial"/>
+          <w:b/>
+          <w:color w:val="000000" w:themeColor="text1"/>
+          <w:sz w:val="28"/>
+          <w:szCs w:val="28"/>
+          <w:lang w:eastAsia="es-MX"/>
+        </w:rPr>
+        <w:lastRenderedPageBreak/>
+        <w:t>DESARROLLO DE FLUJOS</w:t>
+      </w:r>
+    </w:p>
+    <w:p>
+      <w:pPr>
+        <w:rPr>
+          <w:rFonts w:ascii="Arial" w:eastAsia="Times New Roman" w:hAnsi="Arial" w:cs="Arial"/>
+          <w:bCs/>
+          <w:color w:val="000000" w:themeColor="text1"/>
+          <w:sz w:val="24"/>
+          <w:szCs w:val="24"/>
+          <w:lang w:eastAsia="es-MX"/>
+        </w:rPr>
+      </w:pPr>
+      <w:r>
+        <w:rPr>
+          <w:rFonts w:ascii="Arial" w:eastAsia="Times New Roman" w:hAnsi="Arial" w:cs="Arial"/>
+          <w:bCs/>
+          <w:color w:val="000000" w:themeColor="text1"/>
+          <w:sz w:val="24"/>
+          <w:szCs w:val="24"/>
+          <w:lang w:eastAsia="es-MX"/>
+        </w:rPr>
+        <w:t xml:space="preserve">El desarrollo de la API esta implementado con el IDE de la plataforma </w:t>
+      </w:r>
+      <w:proofErr w:type="spellStart"/>
+      <w:r>
+        <w:rPr>
+          <w:rFonts w:ascii="Arial" w:eastAsia="Times New Roman" w:hAnsi="Arial" w:cs="Arial"/>
+          <w:bCs/>
+          <w:color w:val="000000" w:themeColor="text1"/>
+          <w:sz w:val="24"/>
+          <w:szCs w:val="24"/>
+          <w:lang w:eastAsia="es-MX"/>
+        </w:rPr>
+        <w:t>MuleSoft</w:t>
+      </w:r>
+      <w:proofErr w:type="spellEnd"/>
+      <w:r>
+        <w:rPr>
+          <w:rFonts w:ascii="Arial" w:eastAsia="Times New Roman" w:hAnsi="Arial" w:cs="Arial"/>
+          <w:bCs/>
+          <w:color w:val="000000" w:themeColor="text1"/>
+          <w:sz w:val="24"/>
+          <w:szCs w:val="24"/>
+          <w:lang w:eastAsia="es-MX"/>
+        </w:rPr>
+        <w:t xml:space="preserve"> es decir </w:t>
+      </w:r>
+      <w:proofErr w:type="spellStart"/>
+      <w:r>
+        <w:rPr>
+          <w:rFonts w:ascii="Arial" w:eastAsia="Times New Roman" w:hAnsi="Arial" w:cs="Arial"/>
+          <w:bCs/>
+          <w:color w:val="000000" w:themeColor="text1"/>
+          <w:sz w:val="24"/>
+          <w:szCs w:val="24"/>
+          <w:lang w:eastAsia="es-MX"/>
+        </w:rPr>
+        <w:t>Anypoint</w:t>
+      </w:r>
+      <w:proofErr w:type="spellEnd"/>
+      <w:r>
+        <w:rPr>
+          <w:rFonts w:ascii="Arial" w:eastAsia="Times New Roman" w:hAnsi="Arial" w:cs="Arial"/>
+          <w:bCs/>
+          <w:color w:val="000000" w:themeColor="text1"/>
+          <w:sz w:val="24"/>
+          <w:szCs w:val="24"/>
+          <w:lang w:eastAsia="es-MX"/>
+        </w:rPr>
+        <w:t xml:space="preserve"> Studio 7.7. Es un IDE bastante práctico con una vista gráfica y otra en XML para hacer el desarrollo de flujos. </w:t>
+      </w:r>
+    </w:p>
+    <w:p>
+      <w:pPr>
+        <w:rPr>
+          <w:rFonts w:ascii="Arial" w:eastAsia="Times New Roman" w:hAnsi="Arial" w:cs="Arial"/>
+          <w:bCs/>
+          <w:color w:val="000000" w:themeColor="text1"/>
+          <w:sz w:val="24"/>
+          <w:szCs w:val="24"/>
+          <w:lang w:eastAsia="es-MX"/>
+        </w:rPr>
+      </w:pPr>
+    </w:p>
+    <w:p>
+      <w:pPr>
+        <w:rPr>
+          <w:rFonts w:ascii="Arial" w:eastAsia="Times New Roman" w:hAnsi="Arial" w:cs="Arial"/>
+          <w:bCs/>
+          <w:color w:val="000000" w:themeColor="text1"/>
+          <w:sz w:val="24"/>
+          <w:szCs w:val="24"/>
+          <w:lang w:eastAsia="es-MX"/>
+        </w:rPr>
+      </w:pPr>
+      <w:r>
+        <w:rPr>
+          <w:rFonts w:ascii="Arial" w:eastAsia="Times New Roman" w:hAnsi="Arial" w:cs="Arial"/>
+          <w:bCs/>
+          <w:color w:val="000000" w:themeColor="text1"/>
+          <w:sz w:val="24"/>
+          <w:szCs w:val="24"/>
+          <w:lang w:eastAsia="es-MX"/>
+        </w:rPr>
+        <w:t xml:space="preserve">En el flujo principal se tiene configurado un HTTP </w:t>
+      </w:r>
+      <w:proofErr w:type="spellStart"/>
+      <w:r>
+        <w:rPr>
+          <w:rFonts w:ascii="Arial" w:eastAsia="Times New Roman" w:hAnsi="Arial" w:cs="Arial"/>
+          <w:bCs/>
+          <w:color w:val="000000" w:themeColor="text1"/>
+          <w:sz w:val="24"/>
+          <w:szCs w:val="24"/>
+          <w:lang w:eastAsia="es-MX"/>
+        </w:rPr>
+        <w:t>Listener</w:t>
+      </w:r>
+      <w:proofErr w:type="spellEnd"/>
+      <w:r>
+        <w:rPr>
+          <w:rFonts w:ascii="Arial" w:eastAsia="Times New Roman" w:hAnsi="Arial" w:cs="Arial"/>
+          <w:bCs/>
+          <w:color w:val="000000" w:themeColor="text1"/>
+          <w:sz w:val="24"/>
+          <w:szCs w:val="24"/>
+          <w:lang w:eastAsia="es-MX"/>
+        </w:rPr>
+        <w:t>, a través del puerto 8081 y con una dirección</w:t>
+      </w:r>
+      <w:r>
+        <w:rPr>
+          <w:rFonts w:ascii="Arial" w:eastAsia="Times New Roman" w:hAnsi="Arial" w:cs="Arial"/>
+          <w:bCs/>
+          <w:color w:val="000000" w:themeColor="text1"/>
+          <w:sz w:val="24"/>
+          <w:szCs w:val="24"/>
+          <w:lang w:eastAsia="es-MX"/>
+        </w:rPr>
+        <w:t xml:space="preserve"> a la máquina</w:t>
+      </w:r>
+      <w:r>
+        <w:rPr>
+          <w:rFonts w:ascii="Arial" w:eastAsia="Times New Roman" w:hAnsi="Arial" w:cs="Arial"/>
+          <w:bCs/>
+          <w:color w:val="000000" w:themeColor="text1"/>
+          <w:sz w:val="24"/>
+          <w:szCs w:val="24"/>
+          <w:lang w:eastAsia="es-MX"/>
+        </w:rPr>
+        <w:t xml:space="preserve"> local</w:t>
+      </w:r>
+      <w:r>
+        <w:rPr>
+          <w:rFonts w:ascii="Arial" w:eastAsia="Times New Roman" w:hAnsi="Arial" w:cs="Arial"/>
+          <w:bCs/>
+          <w:color w:val="000000" w:themeColor="text1"/>
+          <w:sz w:val="24"/>
+          <w:szCs w:val="24"/>
+          <w:lang w:eastAsia="es-MX"/>
+        </w:rPr>
+        <w:t>. Este elemento crea el nodo que estará esperando peticiones por parte de</w:t>
+      </w:r>
+      <w:r>
+        <w:rPr>
+          <w:rFonts w:ascii="Arial" w:eastAsia="Times New Roman" w:hAnsi="Arial" w:cs="Arial"/>
+          <w:bCs/>
+          <w:color w:val="000000" w:themeColor="text1"/>
+          <w:sz w:val="24"/>
+          <w:szCs w:val="24"/>
+          <w:lang w:eastAsia="es-MX"/>
+        </w:rPr>
+        <w:t xml:space="preserve">l </w:t>
+      </w:r>
+      <w:r>
+        <w:rPr>
+          <w:rFonts w:ascii="Arial" w:eastAsia="Times New Roman" w:hAnsi="Arial" w:cs="Arial"/>
+          <w:bCs/>
+          <w:color w:val="000000" w:themeColor="text1"/>
+          <w:sz w:val="24"/>
+          <w:szCs w:val="24"/>
+          <w:lang w:eastAsia="es-MX"/>
+        </w:rPr>
+        <w:t>cliente. En la figura (+) podemos observar gráficamente el flujo principal (Administracion-</w:t>
+      </w:r>
+      <w:proofErr w:type="spellStart"/>
+      <w:r>
+        <w:rPr>
+          <w:rFonts w:ascii="Arial" w:eastAsia="Times New Roman" w:hAnsi="Arial" w:cs="Arial"/>
+          <w:bCs/>
+          <w:color w:val="000000" w:themeColor="text1"/>
+          <w:sz w:val="24"/>
+          <w:szCs w:val="24"/>
+          <w:lang w:eastAsia="es-MX"/>
+        </w:rPr>
+        <w:t>main</w:t>
+      </w:r>
+      <w:proofErr w:type="spellEnd"/>
+      <w:r>
+        <w:rPr>
+          <w:rFonts w:ascii="Arial" w:eastAsia="Times New Roman" w:hAnsi="Arial" w:cs="Arial"/>
+          <w:bCs/>
+          <w:color w:val="000000" w:themeColor="text1"/>
+          <w:sz w:val="24"/>
+          <w:szCs w:val="24"/>
+          <w:lang w:eastAsia="es-MX"/>
+        </w:rPr>
+        <w:t xml:space="preserve">) y el nodo HTTP </w:t>
+      </w:r>
+      <w:proofErr w:type="spellStart"/>
+      <w:r>
+        <w:rPr>
+          <w:rFonts w:ascii="Arial" w:eastAsia="Times New Roman" w:hAnsi="Arial" w:cs="Arial"/>
+          <w:bCs/>
+          <w:color w:val="000000" w:themeColor="text1"/>
+          <w:sz w:val="24"/>
+          <w:szCs w:val="24"/>
+          <w:lang w:eastAsia="es-MX"/>
+        </w:rPr>
+        <w:t>Listener</w:t>
+      </w:r>
+      <w:proofErr w:type="spellEnd"/>
+      <w:r>
+        <w:rPr>
+          <w:rFonts w:ascii="Arial" w:eastAsia="Times New Roman" w:hAnsi="Arial" w:cs="Arial"/>
+          <w:bCs/>
+          <w:color w:val="000000" w:themeColor="text1"/>
+          <w:sz w:val="24"/>
+          <w:szCs w:val="24"/>
+          <w:lang w:eastAsia="es-MX"/>
+        </w:rPr>
+        <w:t xml:space="preserve"> al cual llegarán las peticiones.</w:t>
+      </w:r>
+    </w:p>
+    <w:p>
+      <w:pPr>
+        <w:rPr>
+          <w:rFonts w:ascii="Arial" w:eastAsia="Times New Roman" w:hAnsi="Arial" w:cs="Arial"/>
+          <w:bCs/>
+          <w:color w:val="000000" w:themeColor="text1"/>
+          <w:sz w:val="24"/>
+          <w:szCs w:val="24"/>
+          <w:lang w:eastAsia="es-MX"/>
+        </w:rPr>
+      </w:pPr>
+    </w:p>
+    <w:p>
+      <w:pPr>
+        <w:rPr>
+          <w:rFonts w:ascii="Arial" w:eastAsia="Times New Roman" w:hAnsi="Arial" w:cs="Arial"/>
+          <w:bCs/>
+          <w:color w:val="000000" w:themeColor="text1"/>
+          <w:sz w:val="24"/>
+          <w:szCs w:val="24"/>
+          <w:lang w:eastAsia="es-MX"/>
+        </w:rPr>
+      </w:pPr>
+    </w:p>
+    <w:p>
+      <w:pPr>
+        <w:rPr>
+          <w:rFonts w:ascii="Arial" w:eastAsia="Times New Roman" w:hAnsi="Arial" w:cs="Arial"/>
+          <w:bCs/>
+          <w:color w:val="000000" w:themeColor="text1"/>
+          <w:sz w:val="24"/>
+          <w:szCs w:val="24"/>
+          <w:lang w:eastAsia="es-MX"/>
+        </w:rPr>
+      </w:pPr>
+      <w:r>
+        <w:rPr>
+          <w:rFonts w:ascii="Arial" w:eastAsia="Times New Roman" w:hAnsi="Arial" w:cs="Arial"/>
+          <w:bCs/>
+          <w:noProof/>
+          <w:color w:val="000000" w:themeColor="text1"/>
+          <w:sz w:val="24"/>
+          <w:szCs w:val="24"/>
+          <w:lang w:eastAsia="es-MX"/>
+        </w:rPr>
+        <w:drawing>
+          <wp:anchor distT="0" distB="0" distL="114300" distR="114300" simplePos="0" relativeHeight="251687936" behindDoc="1" locked="0" layoutInCell="1" allowOverlap="1" wp14:anchorId="08747BDC" wp14:editId="34A0CFDF">
+            <wp:simplePos x="0" y="0"/>
+            <wp:positionH relativeFrom="margin">
+              <wp:align>right</wp:align>
+            </wp:positionH>
+            <wp:positionV relativeFrom="paragraph">
+              <wp:posOffset>199178</wp:posOffset>
+            </wp:positionV>
+            <wp:extent cx="5452534" cy="3772360"/>
+            <wp:effectExtent l="0" t="0" r="0" b="0"/>
+            <wp:wrapNone/>
+            <wp:docPr id="14" name="Imagen 14"/>
+            <wp:cNvGraphicFramePr>
+              <a:graphicFrameLocks xmlns:a="http://schemas.openxmlformats.org/drawingml/2006/main" noChangeAspect="1"/>
+            </wp:cNvGraphicFramePr>
+            <a:graphic xmlns:a="http://schemas.openxmlformats.org/drawingml/2006/main">
+              <a:graphicData uri="http://schemas.openxmlformats.org/drawingml/2006/picture">
+                <pic:pic xmlns:pic="http://schemas.openxmlformats.org/drawingml/2006/picture">
+                  <pic:nvPicPr>
+                    <pic:cNvPr id="0" name="Picture 1"/>
+                    <pic:cNvPicPr>
+                      <a:picLocks noChangeAspect="1" noChangeArrowheads="1"/>
+                    </pic:cNvPicPr>
+                  </pic:nvPicPr>
+                  <pic:blipFill>
+                    <a:blip r:embed="rId44">
+                      <a:extLst>
+                        <a:ext uri="{28A0092B-C50C-407E-A947-70E740481C1C}">
+                          <a14:useLocalDpi xmlns:a14="http://schemas.microsoft.com/office/drawing/2010/main" val="0"/>
+                        </a:ext>
+                      </a:extLst>
+                    </a:blip>
+                    <a:srcRect/>
+                    <a:stretch>
+                      <a:fillRect/>
+                    </a:stretch>
+                  </pic:blipFill>
+                  <pic:spPr bwMode="auto">
+                    <a:xfrm>
+                      <a:off x="0" y="0"/>
+                      <a:ext cx="5452534" cy="3772360"/>
+                    </a:xfrm>
+                    <a:prstGeom prst="rect">
+                      <a:avLst/>
+                    </a:prstGeom>
+                    <a:noFill/>
+                    <a:ln>
+                      <a:noFill/>
+                    </a:ln>
+                  </pic:spPr>
+                </pic:pic>
+              </a:graphicData>
+            </a:graphic>
+            <wp14:sizeRelH relativeFrom="page">
+              <wp14:pctWidth>0</wp14:pctWidth>
+            </wp14:sizeRelH>
+            <wp14:sizeRelV relativeFrom="page">
+              <wp14:pctHeight>0</wp14:pctHeight>
+            </wp14:sizeRelV>
+          </wp:anchor>
+        </w:drawing>
+      </w:r>
+    </w:p>
+    <w:p>
+      <w:pPr>
+        <w:rPr>
+          <w:rFonts w:ascii="Arial" w:eastAsia="Times New Roman" w:hAnsi="Arial" w:cs="Arial"/>
+          <w:bCs/>
+          <w:color w:val="000000" w:themeColor="text1"/>
+          <w:sz w:val="24"/>
+          <w:szCs w:val="24"/>
+          <w:lang w:eastAsia="es-MX"/>
+        </w:rPr>
+      </w:pPr>
+    </w:p>
+    <w:p>
+      <w:pPr>
+        <w:rPr>
+          <w:rFonts w:ascii="Arial" w:eastAsia="Times New Roman" w:hAnsi="Arial" w:cs="Arial"/>
+          <w:bCs/>
+          <w:color w:val="000000" w:themeColor="text1"/>
+          <w:sz w:val="24"/>
+          <w:szCs w:val="24"/>
+          <w:lang w:eastAsia="es-MX"/>
+        </w:rPr>
+      </w:pPr>
+    </w:p>
+    <w:p>
+      <w:pPr>
+        <w:rPr>
+          <w:rFonts w:ascii="Arial" w:eastAsia="Times New Roman" w:hAnsi="Arial" w:cs="Arial"/>
+          <w:bCs/>
+          <w:color w:val="000000" w:themeColor="text1"/>
+          <w:sz w:val="24"/>
+          <w:szCs w:val="24"/>
+          <w:lang w:eastAsia="es-MX"/>
+        </w:rPr>
+      </w:pPr>
+    </w:p>
+    <w:p>
+      <w:pPr>
+        <w:rPr>
+          <w:rFonts w:ascii="Arial" w:eastAsia="Times New Roman" w:hAnsi="Arial" w:cs="Arial"/>
+          <w:bCs/>
+          <w:color w:val="000000" w:themeColor="text1"/>
+          <w:sz w:val="24"/>
+          <w:szCs w:val="24"/>
+          <w:lang w:eastAsia="es-MX"/>
+        </w:rPr>
+      </w:pPr>
+    </w:p>
+    <w:p>
+      <w:pPr>
+        <w:rPr>
+          <w:rFonts w:ascii="Arial" w:eastAsia="Times New Roman" w:hAnsi="Arial" w:cs="Arial"/>
+          <w:bCs/>
+          <w:color w:val="000000" w:themeColor="text1"/>
+          <w:sz w:val="24"/>
+          <w:szCs w:val="24"/>
+          <w:lang w:eastAsia="es-MX"/>
+        </w:rPr>
+      </w:pPr>
+    </w:p>
+    <w:p>
+      <w:pPr>
+        <w:rPr>
+          <w:rFonts w:ascii="Arial" w:eastAsia="Times New Roman" w:hAnsi="Arial" w:cs="Arial"/>
+          <w:bCs/>
+          <w:color w:val="000000" w:themeColor="text1"/>
+          <w:sz w:val="24"/>
+          <w:szCs w:val="24"/>
+          <w:lang w:eastAsia="es-MX"/>
+        </w:rPr>
+      </w:pPr>
+    </w:p>
+    <w:p>
+      <w:pPr>
+        <w:rPr>
+          <w:rFonts w:ascii="Arial" w:eastAsia="Times New Roman" w:hAnsi="Arial" w:cs="Arial"/>
+          <w:bCs/>
+          <w:color w:val="000000" w:themeColor="text1"/>
+          <w:sz w:val="24"/>
+          <w:szCs w:val="24"/>
+          <w:lang w:eastAsia="es-MX"/>
+        </w:rPr>
+      </w:pPr>
+    </w:p>
+    <w:p>
+      <w:pPr>
+        <w:rPr>
+          <w:rFonts w:ascii="Arial" w:eastAsia="Times New Roman" w:hAnsi="Arial" w:cs="Arial"/>
+          <w:bCs/>
+          <w:color w:val="000000" w:themeColor="text1"/>
+          <w:sz w:val="24"/>
+          <w:szCs w:val="24"/>
+          <w:lang w:eastAsia="es-MX"/>
+        </w:rPr>
+      </w:pPr>
+    </w:p>
+    <w:p>
+      <w:pPr>
+        <w:rPr>
+          <w:rFonts w:ascii="Arial" w:eastAsia="Times New Roman" w:hAnsi="Arial" w:cs="Arial"/>
+          <w:bCs/>
+          <w:color w:val="000000" w:themeColor="text1"/>
+          <w:sz w:val="24"/>
+          <w:szCs w:val="24"/>
+          <w:lang w:eastAsia="es-MX"/>
+        </w:rPr>
+      </w:pPr>
+    </w:p>
+    <w:p>
+      <w:pPr>
+        <w:rPr>
+          <w:rFonts w:ascii="Arial" w:eastAsia="Times New Roman" w:hAnsi="Arial" w:cs="Arial"/>
+          <w:bCs/>
+          <w:color w:val="000000" w:themeColor="text1"/>
+          <w:sz w:val="24"/>
+          <w:szCs w:val="24"/>
+          <w:lang w:eastAsia="es-MX"/>
+        </w:rPr>
+      </w:pPr>
+    </w:p>
+    <w:p>
+      <w:pPr>
+        <w:rPr>
+          <w:rFonts w:ascii="Arial" w:eastAsia="Times New Roman" w:hAnsi="Arial" w:cs="Arial"/>
+          <w:bCs/>
+          <w:color w:val="000000" w:themeColor="text1"/>
+          <w:sz w:val="24"/>
+          <w:szCs w:val="24"/>
+          <w:lang w:eastAsia="es-MX"/>
+        </w:rPr>
+      </w:pPr>
+    </w:p>
+    <w:p>
+      <w:pPr>
+        <w:rPr>
+          <w:rFonts w:ascii="Arial" w:eastAsia="Times New Roman" w:hAnsi="Arial" w:cs="Arial"/>
+          <w:bCs/>
+          <w:color w:val="000000" w:themeColor="text1"/>
+          <w:sz w:val="24"/>
+          <w:szCs w:val="24"/>
+          <w:lang w:eastAsia="es-MX"/>
+        </w:rPr>
+      </w:pPr>
+    </w:p>
+    <w:p>
+      <w:pPr>
+        <w:rPr>
+          <w:rFonts w:ascii="Arial" w:eastAsia="Times New Roman" w:hAnsi="Arial" w:cs="Arial"/>
+          <w:bCs/>
+          <w:color w:val="000000" w:themeColor="text1"/>
+          <w:sz w:val="24"/>
+          <w:szCs w:val="24"/>
+          <w:lang w:eastAsia="es-MX"/>
+        </w:rPr>
+      </w:pPr>
+    </w:p>
+    <w:p>
+      <w:pPr>
+        <w:rPr>
+          <w:rFonts w:ascii="Arial" w:eastAsia="Times New Roman" w:hAnsi="Arial" w:cs="Arial"/>
+          <w:bCs/>
+          <w:color w:val="000000" w:themeColor="text1"/>
+          <w:sz w:val="24"/>
+          <w:szCs w:val="24"/>
+          <w:lang w:eastAsia="es-MX"/>
+        </w:rPr>
+      </w:pPr>
+    </w:p>
+    <w:p>
+      <w:pPr>
+        <w:rPr>
+          <w:rFonts w:ascii="Arial" w:eastAsia="Times New Roman" w:hAnsi="Arial" w:cs="Arial"/>
+          <w:bCs/>
+          <w:color w:val="000000" w:themeColor="text1"/>
+          <w:sz w:val="24"/>
+          <w:szCs w:val="24"/>
+          <w:lang w:eastAsia="es-MX"/>
+        </w:rPr>
+      </w:pPr>
+    </w:p>
+    <w:p>
+      <w:pPr>
+        <w:rPr>
+          <w:rFonts w:ascii="Arial" w:eastAsia="Times New Roman" w:hAnsi="Arial" w:cs="Arial"/>
+          <w:bCs/>
+          <w:color w:val="000000" w:themeColor="text1"/>
+          <w:sz w:val="24"/>
+          <w:szCs w:val="24"/>
+          <w:lang w:eastAsia="es-MX"/>
+        </w:rPr>
+      </w:pPr>
+    </w:p>
+    <w:p>
+      <w:pPr>
+        <w:rPr>
+          <w:rFonts w:ascii="Arial" w:eastAsia="Times New Roman" w:hAnsi="Arial" w:cs="Arial"/>
+          <w:bCs/>
+          <w:color w:val="000000" w:themeColor="text1"/>
+          <w:sz w:val="24"/>
+          <w:szCs w:val="24"/>
+          <w:lang w:eastAsia="es-MX"/>
+        </w:rPr>
+      </w:pPr>
+    </w:p>
+    <w:p>
+      <w:pPr>
+        <w:rPr>
+          <w:rFonts w:ascii="Arial" w:eastAsia="Times New Roman" w:hAnsi="Arial" w:cs="Arial"/>
+          <w:bCs/>
+          <w:color w:val="000000" w:themeColor="text1"/>
+          <w:sz w:val="24"/>
+          <w:szCs w:val="24"/>
+          <w:lang w:eastAsia="es-MX"/>
+        </w:rPr>
+      </w:pPr>
+      <w:r>
+        <w:rPr>
+          <w:rFonts w:ascii="Arial" w:eastAsia="Times New Roman" w:hAnsi="Arial" w:cs="Arial"/>
+          <w:bCs/>
+          <w:color w:val="000000" w:themeColor="text1"/>
+          <w:sz w:val="24"/>
+          <w:szCs w:val="24"/>
+          <w:lang w:eastAsia="es-MX"/>
+        </w:rPr>
+        <w:lastRenderedPageBreak/>
+        <w:t xml:space="preserve">En la figura (i) podemos observar la configuración del nodo HTTP </w:t>
+      </w:r>
+      <w:proofErr w:type="spellStart"/>
+      <w:r>
+        <w:rPr>
+          <w:rFonts w:ascii="Arial" w:eastAsia="Times New Roman" w:hAnsi="Arial" w:cs="Arial"/>
+          <w:bCs/>
+          <w:color w:val="000000" w:themeColor="text1"/>
+          <w:sz w:val="24"/>
+          <w:szCs w:val="24"/>
+          <w:lang w:eastAsia="es-MX"/>
+        </w:rPr>
+        <w:t>Listener</w:t>
+      </w:r>
+      <w:proofErr w:type="spellEnd"/>
+      <w:r>
+        <w:rPr>
+          <w:rFonts w:ascii="Arial" w:eastAsia="Times New Roman" w:hAnsi="Arial" w:cs="Arial"/>
+          <w:bCs/>
+          <w:color w:val="000000" w:themeColor="text1"/>
+          <w:sz w:val="24"/>
+          <w:szCs w:val="24"/>
+          <w:lang w:eastAsia="es-MX"/>
+        </w:rPr>
+        <w:t>.</w:t>
+      </w:r>
+    </w:p>
+    <w:p>
+      <w:pPr>
+        <w:rPr>
+          <w:rFonts w:ascii="Arial" w:eastAsia="Times New Roman" w:hAnsi="Arial" w:cs="Arial"/>
+          <w:bCs/>
+          <w:color w:val="000000" w:themeColor="text1"/>
+          <w:sz w:val="24"/>
+          <w:szCs w:val="24"/>
+          <w:lang w:eastAsia="es-MX"/>
+        </w:rPr>
+      </w:pPr>
+      <w:r>
+        <w:rPr>
+          <w:rFonts w:ascii="Arial" w:eastAsia="Times New Roman" w:hAnsi="Arial" w:cs="Arial"/>
+          <w:bCs/>
+          <w:noProof/>
+          <w:color w:val="000000" w:themeColor="text1"/>
+          <w:sz w:val="24"/>
+          <w:szCs w:val="24"/>
+          <w:lang w:eastAsia="es-MX"/>
+        </w:rPr>
+        <w:drawing>
+          <wp:anchor distT="0" distB="0" distL="114300" distR="114300" simplePos="0" relativeHeight="251688960" behindDoc="0" locked="0" layoutInCell="1" allowOverlap="1" wp14:anchorId="5BDCFDBD" wp14:editId="5BBC77C0">
+            <wp:simplePos x="0" y="0"/>
+            <wp:positionH relativeFrom="margin">
+              <wp:align>center</wp:align>
+            </wp:positionH>
+            <wp:positionV relativeFrom="paragraph">
+              <wp:posOffset>288290</wp:posOffset>
+            </wp:positionV>
+            <wp:extent cx="4597400" cy="4648200"/>
+            <wp:effectExtent l="0" t="0" r="0" b="0"/>
+            <wp:wrapNone/>
+            <wp:docPr id="18" name="Imagen 18"/>
+            <wp:cNvGraphicFramePr>
+              <a:graphicFrameLocks xmlns:a="http://schemas.openxmlformats.org/drawingml/2006/main" noChangeAspect="1"/>
+            </wp:cNvGraphicFramePr>
+            <a:graphic xmlns:a="http://schemas.openxmlformats.org/drawingml/2006/main">
+              <a:graphicData uri="http://schemas.openxmlformats.org/drawingml/2006/picture">
+                <pic:pic xmlns:pic="http://schemas.openxmlformats.org/drawingml/2006/picture">
+                  <pic:nvPicPr>
+                    <pic:cNvPr id="0" name="Picture 2"/>
+                    <pic:cNvPicPr>
+                      <a:picLocks noChangeAspect="1" noChangeArrowheads="1"/>
+                    </pic:cNvPicPr>
+                  </pic:nvPicPr>
+                  <pic:blipFill>
+                    <a:blip r:embed="rId45">
+                      <a:extLst>
+                        <a:ext uri="{28A0092B-C50C-407E-A947-70E740481C1C}">
+                          <a14:useLocalDpi xmlns:a14="http://schemas.microsoft.com/office/drawing/2010/main" val="0"/>
+                        </a:ext>
+                      </a:extLst>
+                    </a:blip>
+                    <a:srcRect/>
+                    <a:stretch>
+                      <a:fillRect/>
+                    </a:stretch>
+                  </pic:blipFill>
+                  <pic:spPr bwMode="auto">
+                    <a:xfrm>
+                      <a:off x="0" y="0"/>
+                      <a:ext cx="4597400" cy="4648200"/>
+                    </a:xfrm>
+                    <a:prstGeom prst="rect">
+                      <a:avLst/>
+                    </a:prstGeom>
+                    <a:noFill/>
+                    <a:ln>
+                      <a:noFill/>
+                    </a:ln>
+                  </pic:spPr>
+                </pic:pic>
+              </a:graphicData>
+            </a:graphic>
+            <wp14:sizeRelH relativeFrom="page">
+              <wp14:pctWidth>0</wp14:pctWidth>
+            </wp14:sizeRelH>
+            <wp14:sizeRelV relativeFrom="page">
+              <wp14:pctHeight>0</wp14:pctHeight>
+            </wp14:sizeRelV>
+          </wp:anchor>
+        </w:drawing>
+      </w:r>
+    </w:p>
+    <w:p>
+      <w:pPr>
+        <w:rPr>
+          <w:rFonts w:ascii="Arial" w:eastAsia="Times New Roman" w:hAnsi="Arial" w:cs="Arial"/>
+          <w:bCs/>
+          <w:color w:val="000000" w:themeColor="text1"/>
+          <w:sz w:val="24"/>
+          <w:szCs w:val="24"/>
+          <w:lang w:eastAsia="es-MX"/>
+        </w:rPr>
+      </w:pPr>
+    </w:p>
+    <w:p>
+      <w:pPr>
+        <w:rPr>
+          <w:rFonts w:ascii="Arial" w:eastAsia="Times New Roman" w:hAnsi="Arial" w:cs="Arial"/>
+          <w:bCs/>
+          <w:color w:val="000000" w:themeColor="text1"/>
+          <w:sz w:val="24"/>
+          <w:szCs w:val="24"/>
+          <w:lang w:eastAsia="es-MX"/>
+        </w:rPr>
+      </w:pPr>
+    </w:p>
+    <w:p>
+      <w:pPr>
+        <w:rPr>
+          <w:rFonts w:ascii="Arial" w:eastAsia="Times New Roman" w:hAnsi="Arial" w:cs="Arial"/>
+          <w:bCs/>
+          <w:color w:val="000000" w:themeColor="text1"/>
+          <w:sz w:val="24"/>
+          <w:szCs w:val="24"/>
+          <w:lang w:eastAsia="es-MX"/>
+        </w:rPr>
+      </w:pPr>
+    </w:p>
+    <w:p>
+      <w:pPr>
+        <w:rPr>
+          <w:rFonts w:ascii="Arial" w:eastAsia="Times New Roman" w:hAnsi="Arial" w:cs="Arial"/>
+          <w:bCs/>
+          <w:color w:val="000000" w:themeColor="text1"/>
+          <w:sz w:val="24"/>
+          <w:szCs w:val="24"/>
+          <w:lang w:eastAsia="es-MX"/>
+        </w:rPr>
+      </w:pPr>
+    </w:p>
+    <w:p>
+      <w:pPr>
+        <w:rPr>
+          <w:rFonts w:ascii="Arial" w:eastAsia="Times New Roman" w:hAnsi="Arial" w:cs="Arial"/>
+          <w:bCs/>
+          <w:color w:val="000000" w:themeColor="text1"/>
+          <w:sz w:val="24"/>
+          <w:szCs w:val="24"/>
+          <w:lang w:eastAsia="es-MX"/>
+        </w:rPr>
+      </w:pPr>
+    </w:p>
+    <w:p>
+      <w:pPr>
+        <w:rPr>
+          <w:rFonts w:ascii="Arial" w:eastAsia="Times New Roman" w:hAnsi="Arial" w:cs="Arial"/>
+          <w:bCs/>
+          <w:color w:val="000000" w:themeColor="text1"/>
+          <w:sz w:val="24"/>
+          <w:szCs w:val="24"/>
+          <w:lang w:eastAsia="es-MX"/>
+        </w:rPr>
+      </w:pPr>
+    </w:p>
+    <w:p>
+      <w:pPr>
+        <w:rPr>
+          <w:rFonts w:ascii="Arial" w:eastAsia="Times New Roman" w:hAnsi="Arial" w:cs="Arial"/>
+          <w:bCs/>
+          <w:color w:val="000000" w:themeColor="text1"/>
+          <w:sz w:val="24"/>
+          <w:szCs w:val="24"/>
+          <w:lang w:eastAsia="es-MX"/>
+        </w:rPr>
+      </w:pPr>
+    </w:p>
+    <w:p>
+      <w:pPr>
+        <w:rPr>
+          <w:rFonts w:ascii="Arial" w:eastAsia="Times New Roman" w:hAnsi="Arial" w:cs="Arial"/>
+          <w:bCs/>
+          <w:color w:val="000000" w:themeColor="text1"/>
+          <w:sz w:val="24"/>
+          <w:szCs w:val="24"/>
+          <w:lang w:eastAsia="es-MX"/>
+        </w:rPr>
+      </w:pPr>
+    </w:p>
+    <w:p>
+      <w:pPr>
+        <w:rPr>
+          <w:rFonts w:ascii="Arial" w:eastAsia="Times New Roman" w:hAnsi="Arial" w:cs="Arial"/>
+          <w:bCs/>
+          <w:color w:val="000000" w:themeColor="text1"/>
+          <w:sz w:val="24"/>
+          <w:szCs w:val="24"/>
+          <w:lang w:eastAsia="es-MX"/>
+        </w:rPr>
+      </w:pPr>
+    </w:p>
+    <w:p>
+      <w:pPr>
+        <w:rPr>
+          <w:rFonts w:ascii="Arial" w:eastAsia="Times New Roman" w:hAnsi="Arial" w:cs="Arial"/>
+          <w:bCs/>
+          <w:color w:val="000000" w:themeColor="text1"/>
+          <w:sz w:val="24"/>
+          <w:szCs w:val="24"/>
+          <w:lang w:eastAsia="es-MX"/>
+        </w:rPr>
+      </w:pPr>
+    </w:p>
+    <w:p>
+      <w:pPr>
+        <w:rPr>
+          <w:rFonts w:ascii="Arial" w:eastAsia="Times New Roman" w:hAnsi="Arial" w:cs="Arial"/>
+          <w:bCs/>
+          <w:color w:val="000000" w:themeColor="text1"/>
+          <w:sz w:val="24"/>
+          <w:szCs w:val="24"/>
+          <w:lang w:eastAsia="es-MX"/>
+        </w:rPr>
+      </w:pPr>
+    </w:p>
+    <w:p>
+      <w:pPr>
+        <w:rPr>
+          <w:rFonts w:ascii="Arial" w:eastAsia="Times New Roman" w:hAnsi="Arial" w:cs="Arial"/>
+          <w:bCs/>
+          <w:color w:val="000000" w:themeColor="text1"/>
+          <w:sz w:val="24"/>
+          <w:szCs w:val="24"/>
+          <w:lang w:eastAsia="es-MX"/>
+        </w:rPr>
+      </w:pPr>
+    </w:p>
+    <w:p>
+      <w:pPr>
+        <w:rPr>
+          <w:rFonts w:ascii="Arial" w:eastAsia="Times New Roman" w:hAnsi="Arial" w:cs="Arial"/>
+          <w:bCs/>
+          <w:color w:val="000000" w:themeColor="text1"/>
+          <w:sz w:val="24"/>
+          <w:szCs w:val="24"/>
+          <w:lang w:eastAsia="es-MX"/>
+        </w:rPr>
+      </w:pPr>
+    </w:p>
+    <w:p>
+      <w:pPr>
+        <w:rPr>
+          <w:rFonts w:ascii="Arial" w:eastAsia="Times New Roman" w:hAnsi="Arial" w:cs="Arial"/>
+          <w:bCs/>
+          <w:color w:val="000000" w:themeColor="text1"/>
+          <w:sz w:val="24"/>
+          <w:szCs w:val="24"/>
+          <w:lang w:eastAsia="es-MX"/>
+        </w:rPr>
+      </w:pPr>
+    </w:p>
+    <w:p>
+      <w:pPr>
+        <w:rPr>
+          <w:rFonts w:ascii="Arial" w:eastAsia="Times New Roman" w:hAnsi="Arial" w:cs="Arial"/>
+          <w:bCs/>
+          <w:color w:val="000000" w:themeColor="text1"/>
+          <w:sz w:val="24"/>
+          <w:szCs w:val="24"/>
+          <w:lang w:eastAsia="es-MX"/>
+        </w:rPr>
+      </w:pPr>
+    </w:p>
+    <w:p>
+      <w:pPr>
+        <w:rPr>
+          <w:rFonts w:ascii="Arial" w:eastAsia="Times New Roman" w:hAnsi="Arial" w:cs="Arial"/>
+          <w:bCs/>
+          <w:color w:val="000000" w:themeColor="text1"/>
+          <w:sz w:val="24"/>
+          <w:szCs w:val="24"/>
+          <w:lang w:eastAsia="es-MX"/>
+        </w:rPr>
+      </w:pPr>
+    </w:p>
+    <w:p>
+      <w:pPr>
+        <w:rPr>
+          <w:rFonts w:ascii="Arial" w:eastAsia="Times New Roman" w:hAnsi="Arial" w:cs="Arial"/>
+          <w:bCs/>
+          <w:color w:val="000000" w:themeColor="text1"/>
+          <w:sz w:val="24"/>
+          <w:szCs w:val="24"/>
+          <w:lang w:eastAsia="es-MX"/>
+        </w:rPr>
+      </w:pPr>
+    </w:p>
+    <w:p>
+      <w:pPr>
+        <w:rPr>
+          <w:rFonts w:ascii="Arial" w:eastAsia="Times New Roman" w:hAnsi="Arial" w:cs="Arial"/>
+          <w:bCs/>
+          <w:color w:val="000000" w:themeColor="text1"/>
+          <w:sz w:val="24"/>
+          <w:szCs w:val="24"/>
+          <w:lang w:eastAsia="es-MX"/>
+        </w:rPr>
+      </w:pPr>
+    </w:p>
+    <w:p>
+      <w:pPr>
+        <w:rPr>
+          <w:rFonts w:ascii="Arial" w:eastAsia="Times New Roman" w:hAnsi="Arial" w:cs="Arial"/>
+          <w:bCs/>
+          <w:color w:val="000000" w:themeColor="text1"/>
+          <w:sz w:val="24"/>
+          <w:szCs w:val="24"/>
+          <w:lang w:eastAsia="es-MX"/>
+        </w:rPr>
+      </w:pPr>
+      <w:r>
+        <w:rPr>
+          <w:rFonts w:ascii="Arial" w:eastAsia="Times New Roman" w:hAnsi="Arial" w:cs="Arial"/>
+          <w:bCs/>
+          <w:color w:val="000000" w:themeColor="text1"/>
+          <w:sz w:val="24"/>
+          <w:szCs w:val="24"/>
+          <w:lang w:eastAsia="es-MX"/>
+        </w:rPr>
+        <w:t xml:space="preserve">Después del nodo HTTP </w:t>
+      </w:r>
+      <w:proofErr w:type="spellStart"/>
+      <w:r>
+        <w:rPr>
+          <w:rFonts w:ascii="Arial" w:eastAsia="Times New Roman" w:hAnsi="Arial" w:cs="Arial"/>
+          <w:bCs/>
+          <w:color w:val="000000" w:themeColor="text1"/>
+          <w:sz w:val="24"/>
+          <w:szCs w:val="24"/>
+          <w:lang w:eastAsia="es-MX"/>
+        </w:rPr>
+        <w:t>Listener</w:t>
+      </w:r>
+      <w:proofErr w:type="spellEnd"/>
+      <w:r>
+        <w:rPr>
+          <w:rFonts w:ascii="Arial" w:eastAsia="Times New Roman" w:hAnsi="Arial" w:cs="Arial"/>
+          <w:bCs/>
+          <w:color w:val="000000" w:themeColor="text1"/>
+          <w:sz w:val="24"/>
+          <w:szCs w:val="24"/>
+          <w:lang w:eastAsia="es-MX"/>
+        </w:rPr>
+        <w:t xml:space="preserve"> en la figura (+) podemos observar el elemento </w:t>
+      </w:r>
+      <w:proofErr w:type="spellStart"/>
+      <w:r>
+        <w:rPr>
+          <w:rFonts w:ascii="Arial" w:eastAsia="Times New Roman" w:hAnsi="Arial" w:cs="Arial"/>
+          <w:bCs/>
+          <w:color w:val="000000" w:themeColor="text1"/>
+          <w:sz w:val="24"/>
+          <w:szCs w:val="24"/>
+          <w:lang w:eastAsia="es-MX"/>
+        </w:rPr>
+        <w:t>APIKit</w:t>
+      </w:r>
+      <w:proofErr w:type="spellEnd"/>
+      <w:r>
+        <w:rPr>
+          <w:rFonts w:ascii="Arial" w:eastAsia="Times New Roman" w:hAnsi="Arial" w:cs="Arial"/>
+          <w:bCs/>
+          <w:color w:val="000000" w:themeColor="text1"/>
+          <w:sz w:val="24"/>
+          <w:szCs w:val="24"/>
+          <w:lang w:eastAsia="es-MX"/>
+        </w:rPr>
+        <w:t xml:space="preserve"> </w:t>
+      </w:r>
+      <w:proofErr w:type="spellStart"/>
+      <w:r>
+        <w:rPr>
+          <w:rFonts w:ascii="Arial" w:eastAsia="Times New Roman" w:hAnsi="Arial" w:cs="Arial"/>
+          <w:bCs/>
+          <w:color w:val="000000" w:themeColor="text1"/>
+          <w:sz w:val="24"/>
+          <w:szCs w:val="24"/>
+          <w:lang w:eastAsia="es-MX"/>
+        </w:rPr>
+        <w:t>Route</w:t>
+      </w:r>
+      <w:r>
+        <w:rPr>
+          <w:rFonts w:ascii="Arial" w:eastAsia="Times New Roman" w:hAnsi="Arial" w:cs="Arial"/>
+          <w:bCs/>
+          <w:color w:val="000000" w:themeColor="text1"/>
+          <w:sz w:val="24"/>
+          <w:szCs w:val="24"/>
+          <w:lang w:eastAsia="es-MX"/>
+        </w:rPr>
+        <w:t>r</w:t>
+      </w:r>
+      <w:proofErr w:type="spellEnd"/>
+      <w:r>
+        <w:rPr>
+          <w:rFonts w:ascii="Arial" w:eastAsia="Times New Roman" w:hAnsi="Arial" w:cs="Arial"/>
+          <w:bCs/>
+          <w:color w:val="000000" w:themeColor="text1"/>
+          <w:sz w:val="24"/>
+          <w:szCs w:val="24"/>
+          <w:lang w:eastAsia="es-MX"/>
+        </w:rPr>
+        <w:t xml:space="preserve"> que toma la</w:t>
+      </w:r>
+      <w:r>
+        <w:rPr>
+          <w:rFonts w:ascii="Arial" w:eastAsia="Times New Roman" w:hAnsi="Arial" w:cs="Arial"/>
+          <w:bCs/>
+          <w:color w:val="000000" w:themeColor="text1"/>
+          <w:sz w:val="24"/>
+          <w:szCs w:val="24"/>
+          <w:lang w:eastAsia="es-MX"/>
+        </w:rPr>
+        <w:t xml:space="preserve"> especificación RAML</w:t>
+      </w:r>
+      <w:r>
+        <w:rPr>
+          <w:rFonts w:ascii="Arial" w:eastAsia="Times New Roman" w:hAnsi="Arial" w:cs="Arial"/>
+          <w:bCs/>
+          <w:color w:val="000000" w:themeColor="text1"/>
+          <w:sz w:val="24"/>
+          <w:szCs w:val="24"/>
+          <w:lang w:eastAsia="es-MX"/>
+        </w:rPr>
+        <w:t xml:space="preserve"> y</w:t>
+      </w:r>
+      <w:r>
+        <w:rPr>
+          <w:rFonts w:ascii="Arial" w:eastAsia="Times New Roman" w:hAnsi="Arial" w:cs="Arial"/>
+          <w:bCs/>
+          <w:color w:val="000000" w:themeColor="text1"/>
+          <w:sz w:val="24"/>
+          <w:szCs w:val="24"/>
+          <w:lang w:eastAsia="es-MX"/>
+        </w:rPr>
+        <w:t xml:space="preserve"> genera los flujos correspondientes a cada recurso que existe en la especificació</w:t>
+      </w:r>
+      <w:r>
+        <w:rPr>
+          <w:rFonts w:ascii="Arial" w:eastAsia="Times New Roman" w:hAnsi="Arial" w:cs="Arial"/>
+          <w:bCs/>
+          <w:color w:val="000000" w:themeColor="text1"/>
+          <w:sz w:val="24"/>
+          <w:szCs w:val="24"/>
+          <w:lang w:eastAsia="es-MX"/>
+        </w:rPr>
+        <w:t>n</w:t>
+      </w:r>
+      <w:r>
+        <w:rPr>
+          <w:rFonts w:ascii="Arial" w:eastAsia="Times New Roman" w:hAnsi="Arial" w:cs="Arial"/>
+          <w:bCs/>
+          <w:color w:val="000000" w:themeColor="text1"/>
+          <w:sz w:val="24"/>
+          <w:szCs w:val="24"/>
+          <w:lang w:eastAsia="es-MX"/>
+        </w:rPr>
+        <w:t xml:space="preserve">. </w:t>
+      </w:r>
+      <w:r>
+        <w:rPr>
+          <w:rFonts w:ascii="Arial" w:eastAsia="Times New Roman" w:hAnsi="Arial" w:cs="Arial"/>
+          <w:bCs/>
+          <w:color w:val="000000" w:themeColor="text1"/>
+          <w:sz w:val="24"/>
+          <w:szCs w:val="24"/>
+          <w:lang w:eastAsia="es-MX"/>
+        </w:rPr>
+        <w:t xml:space="preserve">El </w:t>
+      </w:r>
+      <w:proofErr w:type="spellStart"/>
+      <w:r>
+        <w:rPr>
+          <w:rFonts w:ascii="Arial" w:eastAsia="Times New Roman" w:hAnsi="Arial" w:cs="Arial"/>
+          <w:bCs/>
+          <w:color w:val="000000" w:themeColor="text1"/>
+          <w:sz w:val="24"/>
+          <w:szCs w:val="24"/>
+          <w:lang w:eastAsia="es-MX"/>
+        </w:rPr>
+        <w:t>APIKit</w:t>
+      </w:r>
+      <w:proofErr w:type="spellEnd"/>
+      <w:r>
+        <w:rPr>
+          <w:rFonts w:ascii="Arial" w:eastAsia="Times New Roman" w:hAnsi="Arial" w:cs="Arial"/>
+          <w:bCs/>
+          <w:color w:val="000000" w:themeColor="text1"/>
+          <w:sz w:val="24"/>
+          <w:szCs w:val="24"/>
+          <w:lang w:eastAsia="es-MX"/>
+        </w:rPr>
+        <w:t xml:space="preserve"> </w:t>
+      </w:r>
+      <w:proofErr w:type="spellStart"/>
+      <w:r>
+        <w:rPr>
+          <w:rFonts w:ascii="Arial" w:eastAsia="Times New Roman" w:hAnsi="Arial" w:cs="Arial"/>
+          <w:bCs/>
+          <w:color w:val="000000" w:themeColor="text1"/>
+          <w:sz w:val="24"/>
+          <w:szCs w:val="24"/>
+          <w:lang w:eastAsia="es-MX"/>
+        </w:rPr>
+        <w:t>Router</w:t>
+      </w:r>
+      <w:proofErr w:type="spellEnd"/>
+      <w:r>
+        <w:rPr>
+          <w:rFonts w:ascii="Arial" w:eastAsia="Times New Roman" w:hAnsi="Arial" w:cs="Arial"/>
+          <w:bCs/>
+          <w:color w:val="000000" w:themeColor="text1"/>
+          <w:sz w:val="24"/>
+          <w:szCs w:val="24"/>
+          <w:lang w:eastAsia="es-MX"/>
+        </w:rPr>
+        <w:t xml:space="preserve"> además de rutear como su nombre lo </w:t>
+      </w:r>
+      <w:r>
+        <w:rPr>
+          <w:rFonts w:ascii="Arial" w:eastAsia="Times New Roman" w:hAnsi="Arial" w:cs="Arial"/>
+          <w:bCs/>
+          <w:color w:val="000000" w:themeColor="text1"/>
+          <w:sz w:val="24"/>
+          <w:szCs w:val="24"/>
+          <w:lang w:eastAsia="es-MX"/>
+        </w:rPr>
+        <w:t>indica</w:t>
+      </w:r>
+      <w:r>
+        <w:rPr>
+          <w:rFonts w:ascii="Arial" w:eastAsia="Times New Roman" w:hAnsi="Arial" w:cs="Arial"/>
+          <w:bCs/>
+          <w:color w:val="000000" w:themeColor="text1"/>
+          <w:sz w:val="24"/>
+          <w:szCs w:val="24"/>
+          <w:lang w:eastAsia="es-MX"/>
+        </w:rPr>
+        <w:t>, hace las validaciones de información de entrada también declaradas en la especificación RAML.</w:t>
+      </w:r>
+      <w:r>
+        <w:rPr>
+          <w:rFonts w:ascii="Arial" w:eastAsia="Times New Roman" w:hAnsi="Arial" w:cs="Arial"/>
+          <w:bCs/>
+          <w:color w:val="000000" w:themeColor="text1"/>
+          <w:sz w:val="24"/>
+          <w:szCs w:val="24"/>
+          <w:lang w:eastAsia="es-MX"/>
+        </w:rPr>
+        <w:t xml:space="preserve"> En caso de que la petición no siga las especificaciones del RAML, el </w:t>
+      </w:r>
+      <w:proofErr w:type="spellStart"/>
+      <w:r>
+        <w:rPr>
+          <w:rFonts w:ascii="Arial" w:eastAsia="Times New Roman" w:hAnsi="Arial" w:cs="Arial"/>
+          <w:bCs/>
+          <w:color w:val="000000" w:themeColor="text1"/>
+          <w:sz w:val="24"/>
+          <w:szCs w:val="24"/>
+          <w:lang w:eastAsia="es-MX"/>
+        </w:rPr>
+        <w:t>APIKit</w:t>
+      </w:r>
+      <w:proofErr w:type="spellEnd"/>
+      <w:r>
+        <w:rPr>
+          <w:rFonts w:ascii="Arial" w:eastAsia="Times New Roman" w:hAnsi="Arial" w:cs="Arial"/>
+          <w:bCs/>
+          <w:color w:val="000000" w:themeColor="text1"/>
+          <w:sz w:val="24"/>
+          <w:szCs w:val="24"/>
+          <w:lang w:eastAsia="es-MX"/>
+        </w:rPr>
+        <w:t xml:space="preserve"> </w:t>
+      </w:r>
+      <w:proofErr w:type="spellStart"/>
+      <w:r>
+        <w:rPr>
+          <w:rFonts w:ascii="Arial" w:eastAsia="Times New Roman" w:hAnsi="Arial" w:cs="Arial"/>
+          <w:bCs/>
+          <w:color w:val="000000" w:themeColor="text1"/>
+          <w:sz w:val="24"/>
+          <w:szCs w:val="24"/>
+          <w:lang w:eastAsia="es-MX"/>
+        </w:rPr>
+        <w:t>Router</w:t>
+      </w:r>
+      <w:proofErr w:type="spellEnd"/>
+      <w:r>
+        <w:rPr>
+          <w:rFonts w:ascii="Arial" w:eastAsia="Times New Roman" w:hAnsi="Arial" w:cs="Arial"/>
+          <w:bCs/>
+          <w:color w:val="000000" w:themeColor="text1"/>
+          <w:sz w:val="24"/>
+          <w:szCs w:val="24"/>
+          <w:lang w:eastAsia="es-MX"/>
+        </w:rPr>
+        <w:t xml:space="preserve"> propagará un error </w:t>
+      </w:r>
+      <w:r>
+        <w:rPr>
+          <w:rFonts w:ascii="Arial" w:eastAsia="Times New Roman" w:hAnsi="Arial" w:cs="Arial"/>
+          <w:b/>
+          <w:color w:val="000000" w:themeColor="text1"/>
+          <w:sz w:val="24"/>
+          <w:szCs w:val="24"/>
+          <w:lang w:eastAsia="es-MX"/>
+        </w:rPr>
+        <w:t xml:space="preserve">400 </w:t>
+      </w:r>
+      <w:proofErr w:type="spellStart"/>
+      <w:r>
+        <w:rPr>
+          <w:rFonts w:ascii="Arial" w:eastAsia="Times New Roman" w:hAnsi="Arial" w:cs="Arial"/>
+          <w:b/>
+          <w:color w:val="000000" w:themeColor="text1"/>
+          <w:sz w:val="24"/>
+          <w:szCs w:val="24"/>
+          <w:lang w:eastAsia="es-MX"/>
+        </w:rPr>
+        <w:t>Bad</w:t>
+      </w:r>
+      <w:proofErr w:type="spellEnd"/>
+      <w:r>
+        <w:rPr>
+          <w:rFonts w:ascii="Arial" w:eastAsia="Times New Roman" w:hAnsi="Arial" w:cs="Arial"/>
+          <w:b/>
+          <w:color w:val="000000" w:themeColor="text1"/>
+          <w:sz w:val="24"/>
+          <w:szCs w:val="24"/>
+          <w:lang w:eastAsia="es-MX"/>
+        </w:rPr>
+        <w:t xml:space="preserve"> </w:t>
+      </w:r>
+      <w:proofErr w:type="spellStart"/>
+      <w:r>
+        <w:rPr>
+          <w:rFonts w:ascii="Arial" w:eastAsia="Times New Roman" w:hAnsi="Arial" w:cs="Arial"/>
+          <w:b/>
+          <w:color w:val="000000" w:themeColor="text1"/>
+          <w:sz w:val="24"/>
+          <w:szCs w:val="24"/>
+          <w:lang w:eastAsia="es-MX"/>
+        </w:rPr>
+        <w:t>Request</w:t>
+      </w:r>
+      <w:proofErr w:type="spellEnd"/>
+      <w:r>
+        <w:rPr>
+          <w:rFonts w:ascii="Arial" w:eastAsia="Times New Roman" w:hAnsi="Arial" w:cs="Arial"/>
+          <w:b/>
+          <w:color w:val="000000" w:themeColor="text1"/>
+          <w:sz w:val="24"/>
+          <w:szCs w:val="24"/>
+          <w:lang w:eastAsia="es-MX"/>
+        </w:rPr>
+        <w:t xml:space="preserve"> </w:t>
+      </w:r>
+      <w:r>
+        <w:rPr>
+          <w:rFonts w:ascii="Arial" w:eastAsia="Times New Roman" w:hAnsi="Arial" w:cs="Arial"/>
+          <w:bCs/>
+          <w:color w:val="000000" w:themeColor="text1"/>
+          <w:sz w:val="24"/>
+          <w:szCs w:val="24"/>
+          <w:lang w:eastAsia="es-MX"/>
+        </w:rPr>
+        <w:t xml:space="preserve">regresando una descripción de error en un objeto JSON. Si la petición (Verbo HTTP, Cabeceras, Cuerpos, Datos, Dirección) es correcta el </w:t>
+      </w:r>
+      <w:proofErr w:type="spellStart"/>
+      <w:r>
+        <w:rPr>
+          <w:rFonts w:ascii="Arial" w:eastAsia="Times New Roman" w:hAnsi="Arial" w:cs="Arial"/>
+          <w:bCs/>
+          <w:color w:val="000000" w:themeColor="text1"/>
+          <w:sz w:val="24"/>
+          <w:szCs w:val="24"/>
+          <w:lang w:eastAsia="es-MX"/>
+        </w:rPr>
+        <w:t>APIKit</w:t>
+      </w:r>
+      <w:proofErr w:type="spellEnd"/>
+      <w:r>
+        <w:rPr>
+          <w:rFonts w:ascii="Arial" w:eastAsia="Times New Roman" w:hAnsi="Arial" w:cs="Arial"/>
+          <w:bCs/>
+          <w:color w:val="000000" w:themeColor="text1"/>
+          <w:sz w:val="24"/>
+          <w:szCs w:val="24"/>
+          <w:lang w:eastAsia="es-MX"/>
+        </w:rPr>
+        <w:t xml:space="preserve"> </w:t>
+      </w:r>
+      <w:proofErr w:type="spellStart"/>
+      <w:r>
+        <w:rPr>
+          <w:rFonts w:ascii="Arial" w:eastAsia="Times New Roman" w:hAnsi="Arial" w:cs="Arial"/>
+          <w:bCs/>
+          <w:color w:val="000000" w:themeColor="text1"/>
+          <w:sz w:val="24"/>
+          <w:szCs w:val="24"/>
+          <w:lang w:eastAsia="es-MX"/>
+        </w:rPr>
+        <w:t>router</w:t>
+      </w:r>
+      <w:proofErr w:type="spellEnd"/>
+      <w:r>
+        <w:rPr>
+          <w:rFonts w:ascii="Arial" w:eastAsia="Times New Roman" w:hAnsi="Arial" w:cs="Arial"/>
+          <w:bCs/>
+          <w:color w:val="000000" w:themeColor="text1"/>
+          <w:sz w:val="24"/>
+          <w:szCs w:val="24"/>
+          <w:lang w:eastAsia="es-MX"/>
+        </w:rPr>
+        <w:t xml:space="preserve"> encauzará la ejecución hacia el flujo </w:t>
+      </w:r>
+      <w:r>
+        <w:rPr>
+          <w:rFonts w:ascii="Arial" w:eastAsia="Times New Roman" w:hAnsi="Arial" w:cs="Arial"/>
+          <w:bCs/>
+          <w:color w:val="000000" w:themeColor="text1"/>
+          <w:sz w:val="24"/>
+          <w:szCs w:val="24"/>
+          <w:lang w:eastAsia="es-MX"/>
+        </w:rPr>
+        <w:t>correspondiente.</w:t>
+      </w:r>
+    </w:p>
+    <w:p>
+      <w:pPr>
+        <w:rPr>
+          <w:rFonts w:ascii="Arial" w:eastAsia="Times New Roman" w:hAnsi="Arial" w:cs="Arial"/>
+          <w:bCs/>
+          <w:color w:val="FF0000"/>
+          <w:sz w:val="24"/>
+          <w:szCs w:val="24"/>
+          <w:lang w:eastAsia="es-MX"/>
+        </w:rPr>
+      </w:pPr>
+    </w:p>
+    <w:p>
+      <w:pPr>
+        <w:rPr>
+          <w:rFonts w:ascii="Arial" w:eastAsia="Times New Roman" w:hAnsi="Arial" w:cs="Arial"/>
+          <w:bCs/>
+          <w:color w:val="FF0000"/>
+          <w:sz w:val="24"/>
+          <w:szCs w:val="24"/>
+          <w:lang w:eastAsia="es-MX"/>
+        </w:rPr>
+      </w:pPr>
+    </w:p>
+    <w:p>
+      <w:pPr>
+        <w:rPr>
+          <w:rFonts w:ascii="Arial" w:eastAsia="Times New Roman" w:hAnsi="Arial" w:cs="Arial"/>
+          <w:bCs/>
+          <w:color w:val="000000" w:themeColor="text1"/>
+          <w:sz w:val="24"/>
+          <w:szCs w:val="24"/>
+          <w:lang w:eastAsia="es-MX"/>
+        </w:rPr>
+      </w:pPr>
+      <w:r>
+        <w:rPr>
+          <w:rFonts w:ascii="Arial" w:eastAsia="Times New Roman" w:hAnsi="Arial" w:cs="Arial"/>
+          <w:bCs/>
+          <w:color w:val="000000" w:themeColor="text1"/>
+          <w:sz w:val="24"/>
+          <w:szCs w:val="24"/>
+          <w:lang w:eastAsia="es-MX"/>
+        </w:rPr>
+        <w:lastRenderedPageBreak/>
+        <w:t xml:space="preserve">En la figura (+) observamos una estructura de directorios del lado izquierdo, la ruta </w:t>
+      </w:r>
+      <w:proofErr w:type="spellStart"/>
+      <w:r>
+        <w:rPr>
+          <w:rFonts w:ascii="Arial" w:eastAsia="Times New Roman" w:hAnsi="Arial" w:cs="Arial"/>
+          <w:b/>
+          <w:color w:val="000000" w:themeColor="text1"/>
+          <w:sz w:val="24"/>
+          <w:szCs w:val="24"/>
+          <w:lang w:eastAsia="es-MX"/>
+        </w:rPr>
+        <w:t>src</w:t>
+      </w:r>
+      <w:proofErr w:type="spellEnd"/>
+      <w:r>
+        <w:rPr>
+          <w:rFonts w:ascii="Arial" w:eastAsia="Times New Roman" w:hAnsi="Arial" w:cs="Arial"/>
+          <w:b/>
+          <w:color w:val="000000" w:themeColor="text1"/>
+          <w:sz w:val="24"/>
+          <w:szCs w:val="24"/>
+          <w:lang w:eastAsia="es-MX"/>
+        </w:rPr>
+        <w:t>/</w:t>
+      </w:r>
+      <w:proofErr w:type="spellStart"/>
+      <w:r>
+        <w:rPr>
+          <w:rFonts w:ascii="Arial" w:eastAsia="Times New Roman" w:hAnsi="Arial" w:cs="Arial"/>
+          <w:b/>
+          <w:color w:val="000000" w:themeColor="text1"/>
+          <w:sz w:val="24"/>
+          <w:szCs w:val="24"/>
+          <w:lang w:eastAsia="es-MX"/>
+        </w:rPr>
+        <w:t>main</w:t>
+      </w:r>
+      <w:proofErr w:type="spellEnd"/>
+      <w:r>
+        <w:rPr>
+          <w:rFonts w:ascii="Arial" w:eastAsia="Times New Roman" w:hAnsi="Arial" w:cs="Arial"/>
+          <w:b/>
+          <w:color w:val="000000" w:themeColor="text1"/>
+          <w:sz w:val="24"/>
+          <w:szCs w:val="24"/>
+          <w:lang w:eastAsia="es-MX"/>
+        </w:rPr>
+        <w:t>/mule</w:t>
+      </w:r>
+      <w:r>
+        <w:rPr>
+          <w:rFonts w:ascii="Arial" w:eastAsia="Times New Roman" w:hAnsi="Arial" w:cs="Arial"/>
+          <w:b/>
+          <w:color w:val="000000" w:themeColor="text1"/>
+          <w:sz w:val="24"/>
+          <w:szCs w:val="24"/>
+          <w:lang w:eastAsia="es-MX"/>
+        </w:rPr>
+        <w:t xml:space="preserve"> </w:t>
+      </w:r>
+      <w:r>
+        <w:rPr>
+          <w:rFonts w:ascii="Arial" w:eastAsia="Times New Roman" w:hAnsi="Arial" w:cs="Arial"/>
+          <w:bCs/>
+          <w:color w:val="000000" w:themeColor="text1"/>
+          <w:sz w:val="24"/>
+          <w:szCs w:val="24"/>
+          <w:lang w:eastAsia="es-MX"/>
+        </w:rPr>
+        <w:t xml:space="preserve">contiene </w:t>
+      </w:r>
+      <w:r>
+        <w:rPr>
+          <w:rFonts w:ascii="Arial" w:eastAsia="Times New Roman" w:hAnsi="Arial" w:cs="Arial"/>
+          <w:bCs/>
+          <w:color w:val="000000" w:themeColor="text1"/>
+          <w:sz w:val="24"/>
+          <w:szCs w:val="24"/>
+          <w:lang w:eastAsia="es-MX"/>
+        </w:rPr>
+        <w:t xml:space="preserve">todos los flujos configurados. Adentro de esta ruta existen otros directorios, </w:t>
+      </w:r>
+      <w:proofErr w:type="spellStart"/>
+      <w:r>
+        <w:rPr>
+          <w:rFonts w:ascii="Arial" w:eastAsia="Times New Roman" w:hAnsi="Arial" w:cs="Arial"/>
+          <w:b/>
+          <w:color w:val="000000" w:themeColor="text1"/>
+          <w:sz w:val="24"/>
+          <w:szCs w:val="24"/>
+          <w:lang w:eastAsia="es-MX"/>
+        </w:rPr>
+        <w:t>handlers</w:t>
+      </w:r>
+      <w:proofErr w:type="spellEnd"/>
+      <w:r>
+        <w:rPr>
+          <w:rFonts w:ascii="Arial" w:eastAsia="Times New Roman" w:hAnsi="Arial" w:cs="Arial"/>
+          <w:bCs/>
+          <w:color w:val="000000" w:themeColor="text1"/>
+          <w:sz w:val="24"/>
+          <w:szCs w:val="24"/>
+          <w:lang w:eastAsia="es-MX"/>
+        </w:rPr>
+        <w:t xml:space="preserve">, </w:t>
+      </w:r>
+      <w:proofErr w:type="spellStart"/>
+      <w:r>
+        <w:rPr>
+          <w:rFonts w:ascii="Arial" w:eastAsia="Times New Roman" w:hAnsi="Arial" w:cs="Arial"/>
+          <w:b/>
+          <w:color w:val="000000" w:themeColor="text1"/>
+          <w:sz w:val="24"/>
+          <w:szCs w:val="24"/>
+          <w:lang w:eastAsia="es-MX"/>
+        </w:rPr>
+        <w:t>clients</w:t>
+      </w:r>
+      <w:proofErr w:type="spellEnd"/>
+      <w:r>
+        <w:rPr>
+          <w:rFonts w:ascii="Arial" w:eastAsia="Times New Roman" w:hAnsi="Arial" w:cs="Arial"/>
+          <w:bCs/>
+          <w:color w:val="000000" w:themeColor="text1"/>
+          <w:sz w:val="24"/>
+          <w:szCs w:val="24"/>
+          <w:lang w:eastAsia="es-MX"/>
+        </w:rPr>
+        <w:t xml:space="preserve">, </w:t>
+      </w:r>
+      <w:proofErr w:type="spellStart"/>
+      <w:r>
+        <w:rPr>
+          <w:rFonts w:ascii="Arial" w:eastAsia="Times New Roman" w:hAnsi="Arial" w:cs="Arial"/>
+          <w:b/>
+          <w:color w:val="000000" w:themeColor="text1"/>
+          <w:sz w:val="24"/>
+          <w:szCs w:val="24"/>
+          <w:lang w:eastAsia="es-MX"/>
+        </w:rPr>
+        <w:t>orchestrator</w:t>
+      </w:r>
+      <w:proofErr w:type="spellEnd"/>
+      <w:r>
+        <w:rPr>
+          <w:rFonts w:ascii="Arial" w:eastAsia="Times New Roman" w:hAnsi="Arial" w:cs="Arial"/>
+          <w:bCs/>
+          <w:color w:val="000000" w:themeColor="text1"/>
+          <w:sz w:val="24"/>
+          <w:szCs w:val="24"/>
+          <w:lang w:eastAsia="es-MX"/>
+        </w:rPr>
+        <w:t xml:space="preserve">. Esta estructura facilita la implementación de las funcionalidades, en un flujo </w:t>
+      </w:r>
+      <w:proofErr w:type="spellStart"/>
+      <w:r>
+        <w:rPr>
+          <w:rFonts w:ascii="Arial" w:eastAsia="Times New Roman" w:hAnsi="Arial" w:cs="Arial"/>
+          <w:b/>
+          <w:color w:val="000000" w:themeColor="text1"/>
+          <w:sz w:val="24"/>
+          <w:szCs w:val="24"/>
+          <w:lang w:eastAsia="es-MX"/>
+        </w:rPr>
+        <w:t>handler</w:t>
+      </w:r>
+      <w:proofErr w:type="spellEnd"/>
+      <w:r>
+        <w:rPr>
+          <w:rFonts w:ascii="Arial" w:eastAsia="Times New Roman" w:hAnsi="Arial" w:cs="Arial"/>
+          <w:bCs/>
+          <w:color w:val="000000" w:themeColor="text1"/>
+          <w:sz w:val="24"/>
+          <w:szCs w:val="24"/>
+          <w:lang w:eastAsia="es-MX"/>
+        </w:rPr>
+        <w:t xml:space="preserve"> se hacen guardados de variables</w:t>
+      </w:r>
+      <w:r>
+        <w:rPr>
+          <w:rFonts w:ascii="Arial" w:eastAsia="Times New Roman" w:hAnsi="Arial" w:cs="Arial"/>
+          <w:bCs/>
+          <w:color w:val="000000" w:themeColor="text1"/>
+          <w:sz w:val="24"/>
+          <w:szCs w:val="24"/>
+          <w:lang w:eastAsia="es-MX"/>
+        </w:rPr>
+        <w:t xml:space="preserve"> o</w:t>
+      </w:r>
+      <w:r>
+        <w:rPr>
+          <w:rFonts w:ascii="Arial" w:eastAsia="Times New Roman" w:hAnsi="Arial" w:cs="Arial"/>
+          <w:bCs/>
+          <w:color w:val="000000" w:themeColor="text1"/>
+          <w:sz w:val="24"/>
+          <w:szCs w:val="24"/>
+          <w:lang w:eastAsia="es-MX"/>
+        </w:rPr>
+        <w:t xml:space="preserve"> transformaciones </w:t>
+      </w:r>
+      <w:r>
+        <w:rPr>
+          <w:rFonts w:ascii="Arial" w:eastAsia="Times New Roman" w:hAnsi="Arial" w:cs="Arial"/>
+          <w:bCs/>
+          <w:color w:val="000000" w:themeColor="text1"/>
+          <w:sz w:val="24"/>
+          <w:szCs w:val="24"/>
+          <w:lang w:eastAsia="es-MX"/>
+        </w:rPr>
+        <w:t>comúnmente</w:t>
+      </w:r>
+      <w:r>
+        <w:rPr>
+          <w:rFonts w:ascii="Arial" w:eastAsia="Times New Roman" w:hAnsi="Arial" w:cs="Arial"/>
+          <w:bCs/>
+          <w:color w:val="000000" w:themeColor="text1"/>
+          <w:sz w:val="24"/>
+          <w:szCs w:val="24"/>
+          <w:lang w:eastAsia="es-MX"/>
+        </w:rPr>
+        <w:t xml:space="preserve">. En un </w:t>
+      </w:r>
+      <w:r>
+        <w:rPr>
+          <w:rFonts w:ascii="Arial" w:eastAsia="Times New Roman" w:hAnsi="Arial" w:cs="Arial"/>
+          <w:b/>
+          <w:color w:val="000000" w:themeColor="text1"/>
+          <w:sz w:val="24"/>
+          <w:szCs w:val="24"/>
+          <w:lang w:eastAsia="es-MX"/>
+        </w:rPr>
+        <w:t>orquestador</w:t>
+      </w:r>
+      <w:r>
+        <w:rPr>
+          <w:rFonts w:ascii="Arial" w:eastAsia="Times New Roman" w:hAnsi="Arial" w:cs="Arial"/>
+          <w:bCs/>
+          <w:color w:val="000000" w:themeColor="text1"/>
+          <w:sz w:val="24"/>
+          <w:szCs w:val="24"/>
+          <w:lang w:eastAsia="es-MX"/>
+        </w:rPr>
+        <w:t xml:space="preserve"> se hacen peticiones a diferentes clientes</w:t>
+      </w:r>
+      <w:r>
+        <w:rPr>
+          <w:rFonts w:ascii="Arial" w:eastAsia="Times New Roman" w:hAnsi="Arial" w:cs="Arial"/>
+          <w:bCs/>
+          <w:color w:val="000000" w:themeColor="text1"/>
+          <w:sz w:val="24"/>
+          <w:szCs w:val="24"/>
+          <w:lang w:eastAsia="es-MX"/>
+        </w:rPr>
+        <w:t xml:space="preserve"> e implementar lógica</w:t>
+      </w:r>
+      <w:r>
+        <w:rPr>
+          <w:rFonts w:ascii="Arial" w:eastAsia="Times New Roman" w:hAnsi="Arial" w:cs="Arial"/>
+          <w:bCs/>
+          <w:color w:val="000000" w:themeColor="text1"/>
+          <w:sz w:val="24"/>
+          <w:szCs w:val="24"/>
+          <w:lang w:eastAsia="es-MX"/>
+        </w:rPr>
+        <w:t xml:space="preserve"> o a uno</w:t>
+      </w:r>
+      <w:r>
+        <w:rPr>
+          <w:rFonts w:ascii="Arial" w:eastAsia="Times New Roman" w:hAnsi="Arial" w:cs="Arial"/>
+          <w:bCs/>
+          <w:color w:val="000000" w:themeColor="text1"/>
+          <w:sz w:val="24"/>
+          <w:szCs w:val="24"/>
+          <w:lang w:eastAsia="es-MX"/>
+        </w:rPr>
+        <w:t xml:space="preserve"> solo</w:t>
+      </w:r>
+      <w:r>
+        <w:rPr>
+          <w:rFonts w:ascii="Arial" w:eastAsia="Times New Roman" w:hAnsi="Arial" w:cs="Arial"/>
+          <w:bCs/>
+          <w:color w:val="000000" w:themeColor="text1"/>
+          <w:sz w:val="24"/>
+          <w:szCs w:val="24"/>
+          <w:lang w:eastAsia="es-MX"/>
+        </w:rPr>
+        <w:t xml:space="preserve"> y por </w:t>
+      </w:r>
+      <w:r>
+        <w:rPr>
+          <w:rFonts w:ascii="Arial" w:eastAsia="Times New Roman" w:hAnsi="Arial" w:cs="Arial"/>
+          <w:bCs/>
+          <w:color w:val="000000" w:themeColor="text1"/>
+          <w:sz w:val="24"/>
+          <w:szCs w:val="24"/>
+          <w:lang w:eastAsia="es-MX"/>
+        </w:rPr>
+        <w:t>último</w:t>
+      </w:r>
+      <w:r>
+        <w:rPr>
+          <w:rFonts w:ascii="Arial" w:eastAsia="Times New Roman" w:hAnsi="Arial" w:cs="Arial"/>
+          <w:bCs/>
+          <w:color w:val="000000" w:themeColor="text1"/>
+          <w:sz w:val="24"/>
+          <w:szCs w:val="24"/>
+          <w:lang w:eastAsia="es-MX"/>
+        </w:rPr>
+        <w:t xml:space="preserve"> un flujo </w:t>
+      </w:r>
+      <w:r>
+        <w:rPr>
+          <w:rFonts w:ascii="Arial" w:eastAsia="Times New Roman" w:hAnsi="Arial" w:cs="Arial"/>
+          <w:b/>
+          <w:color w:val="000000" w:themeColor="text1"/>
+          <w:sz w:val="24"/>
+          <w:szCs w:val="24"/>
+          <w:lang w:eastAsia="es-MX"/>
+        </w:rPr>
+        <w:t>cliente</w:t>
+      </w:r>
+      <w:r>
+        <w:rPr>
+          <w:rFonts w:ascii="Arial" w:eastAsia="Times New Roman" w:hAnsi="Arial" w:cs="Arial"/>
+          <w:bCs/>
+          <w:color w:val="000000" w:themeColor="text1"/>
+          <w:sz w:val="24"/>
+          <w:szCs w:val="24"/>
+          <w:lang w:eastAsia="es-MX"/>
+        </w:rPr>
+        <w:t xml:space="preserve"> solo se encargará de hacer una llamada a un servicio externo, por </w:t>
+      </w:r>
+      <w:r>
+        <w:rPr>
+          <w:rFonts w:ascii="Arial" w:eastAsia="Times New Roman" w:hAnsi="Arial" w:cs="Arial"/>
+          <w:bCs/>
+          <w:color w:val="000000" w:themeColor="text1"/>
+          <w:sz w:val="24"/>
+          <w:szCs w:val="24"/>
+          <w:lang w:eastAsia="es-MX"/>
+        </w:rPr>
+        <w:t>ejemplo,</w:t>
+      </w:r>
+      <w:r>
+        <w:rPr>
+          <w:rFonts w:ascii="Arial" w:eastAsia="Times New Roman" w:hAnsi="Arial" w:cs="Arial"/>
+          <w:bCs/>
+          <w:color w:val="000000" w:themeColor="text1"/>
+          <w:sz w:val="24"/>
+          <w:szCs w:val="24"/>
+          <w:lang w:eastAsia="es-MX"/>
+        </w:rPr>
+        <w:t xml:space="preserve"> </w:t>
+      </w:r>
+      <w:r>
+        <w:rPr>
+          <w:rFonts w:ascii="Arial" w:eastAsia="Times New Roman" w:hAnsi="Arial" w:cs="Arial"/>
+          <w:bCs/>
+          <w:color w:val="000000" w:themeColor="text1"/>
+          <w:sz w:val="24"/>
+          <w:szCs w:val="24"/>
+          <w:lang w:eastAsia="es-MX"/>
+        </w:rPr>
+        <w:t xml:space="preserve">en </w:t>
+      </w:r>
+      <w:r>
+        <w:rPr>
+          <w:rFonts w:ascii="Arial" w:eastAsia="Times New Roman" w:hAnsi="Arial" w:cs="Arial"/>
+          <w:bCs/>
+          <w:color w:val="000000" w:themeColor="text1"/>
+          <w:sz w:val="24"/>
+          <w:szCs w:val="24"/>
+          <w:lang w:eastAsia="es-MX"/>
+        </w:rPr>
+        <w:t xml:space="preserve">este proyecto los flujos </w:t>
+      </w:r>
+      <w:r>
+        <w:rPr>
+          <w:rFonts w:ascii="Arial" w:eastAsia="Times New Roman" w:hAnsi="Arial" w:cs="Arial"/>
+          <w:b/>
+          <w:color w:val="000000" w:themeColor="text1"/>
+          <w:sz w:val="24"/>
+          <w:szCs w:val="24"/>
+          <w:lang w:eastAsia="es-MX"/>
+        </w:rPr>
+        <w:t>cliente</w:t>
+      </w:r>
+      <w:r>
+        <w:rPr>
+          <w:rFonts w:ascii="Arial" w:eastAsia="Times New Roman" w:hAnsi="Arial" w:cs="Arial"/>
+          <w:bCs/>
+          <w:color w:val="000000" w:themeColor="text1"/>
+          <w:sz w:val="24"/>
+          <w:szCs w:val="24"/>
+          <w:lang w:eastAsia="es-MX"/>
+        </w:rPr>
+        <w:t xml:space="preserve"> se conectan a la base de datos.</w:t>
+      </w:r>
+    </w:p>
+    <w:p>
+      <w:pPr>
+        <w:rPr>
+          <w:rFonts w:ascii="Arial" w:eastAsia="Times New Roman" w:hAnsi="Arial" w:cs="Arial"/>
+          <w:bCs/>
+          <w:color w:val="000000" w:themeColor="text1"/>
+          <w:sz w:val="24"/>
+          <w:szCs w:val="24"/>
+          <w:lang w:eastAsia="es-MX"/>
+        </w:rPr>
+      </w:pPr>
+    </w:p>
+    <w:p>
+      <w:pPr>
+        <w:rPr>
+          <w:rFonts w:ascii="Arial" w:eastAsia="Times New Roman" w:hAnsi="Arial" w:cs="Arial"/>
+          <w:bCs/>
+          <w:color w:val="000000" w:themeColor="text1"/>
+          <w:sz w:val="24"/>
+          <w:szCs w:val="24"/>
+          <w:lang w:eastAsia="es-MX"/>
+        </w:rPr>
+      </w:pPr>
+      <w:r>
+        <w:rPr>
+          <w:rFonts w:ascii="Arial" w:eastAsia="Times New Roman" w:hAnsi="Arial" w:cs="Arial"/>
+          <w:bCs/>
+          <w:color w:val="000000" w:themeColor="text1"/>
+          <w:sz w:val="24"/>
+          <w:szCs w:val="24"/>
+          <w:lang w:eastAsia="es-MX"/>
+        </w:rPr>
+        <w:t xml:space="preserve">En la figura (3) tenemos la secuencia de flujos para crear </w:t>
+      </w:r>
+      <w:r>
+        <w:rPr>
+          <w:rFonts w:ascii="Arial" w:eastAsia="Times New Roman" w:hAnsi="Arial" w:cs="Arial"/>
+          <w:bCs/>
+          <w:color w:val="000000" w:themeColor="text1"/>
+          <w:sz w:val="24"/>
+          <w:szCs w:val="24"/>
+          <w:lang w:eastAsia="es-MX"/>
+        </w:rPr>
+        <w:t xml:space="preserve">a </w:t>
+      </w:r>
+      <w:r>
+        <w:rPr>
+          <w:rFonts w:ascii="Arial" w:eastAsia="Times New Roman" w:hAnsi="Arial" w:cs="Arial"/>
+          <w:bCs/>
+          <w:color w:val="000000" w:themeColor="text1"/>
+          <w:sz w:val="24"/>
+          <w:szCs w:val="24"/>
+          <w:lang w:eastAsia="es-MX"/>
+        </w:rPr>
+        <w:t xml:space="preserve">un alumno, cuando el </w:t>
+      </w:r>
+      <w:proofErr w:type="spellStart"/>
+      <w:r>
+        <w:rPr>
+          <w:rFonts w:ascii="Arial" w:eastAsia="Times New Roman" w:hAnsi="Arial" w:cs="Arial"/>
+          <w:bCs/>
+          <w:color w:val="000000" w:themeColor="text1"/>
+          <w:sz w:val="24"/>
+          <w:szCs w:val="24"/>
+          <w:lang w:eastAsia="es-MX"/>
+        </w:rPr>
+        <w:t>APIKit</w:t>
+      </w:r>
+      <w:proofErr w:type="spellEnd"/>
+      <w:r>
+        <w:rPr>
+          <w:rFonts w:ascii="Arial" w:eastAsia="Times New Roman" w:hAnsi="Arial" w:cs="Arial"/>
+          <w:bCs/>
+          <w:color w:val="000000" w:themeColor="text1"/>
+          <w:sz w:val="24"/>
+          <w:szCs w:val="24"/>
+          <w:lang w:eastAsia="es-MX"/>
+        </w:rPr>
+        <w:t xml:space="preserve"> </w:t>
+      </w:r>
+      <w:proofErr w:type="spellStart"/>
+      <w:r>
+        <w:rPr>
+          <w:rFonts w:ascii="Arial" w:eastAsia="Times New Roman" w:hAnsi="Arial" w:cs="Arial"/>
+          <w:bCs/>
+          <w:color w:val="000000" w:themeColor="text1"/>
+          <w:sz w:val="24"/>
+          <w:szCs w:val="24"/>
+          <w:lang w:eastAsia="es-MX"/>
+        </w:rPr>
+        <w:t>Router</w:t>
+      </w:r>
+      <w:proofErr w:type="spellEnd"/>
+      <w:r>
+        <w:rPr>
+          <w:rFonts w:ascii="Arial" w:eastAsia="Times New Roman" w:hAnsi="Arial" w:cs="Arial"/>
+          <w:bCs/>
+          <w:color w:val="000000" w:themeColor="text1"/>
+          <w:sz w:val="24"/>
+          <w:szCs w:val="24"/>
+          <w:lang w:eastAsia="es-MX"/>
+        </w:rPr>
+        <w:t xml:space="preserve"> ha validado la petición, este dirige la petición a</w:t>
+      </w:r>
+      <w:r>
+        <w:rPr>
+          <w:rFonts w:ascii="Arial" w:eastAsia="Times New Roman" w:hAnsi="Arial" w:cs="Arial"/>
+          <w:bCs/>
+          <w:color w:val="000000" w:themeColor="text1"/>
+          <w:sz w:val="24"/>
+          <w:szCs w:val="24"/>
+          <w:lang w:eastAsia="es-MX"/>
+        </w:rPr>
+        <w:t xml:space="preserve">l flujo </w:t>
+      </w:r>
+      <w:r>
+        <w:rPr>
+          <w:rFonts w:ascii="Arial" w:eastAsia="Times New Roman" w:hAnsi="Arial" w:cs="Arial"/>
+          <w:bCs/>
+          <w:i/>
+          <w:iCs/>
+          <w:color w:val="000000" w:themeColor="text1"/>
+          <w:sz w:val="24"/>
+          <w:szCs w:val="24"/>
+          <w:lang w:eastAsia="es-MX"/>
+        </w:rPr>
+        <w:t>post:\alumno</w:t>
+      </w:r>
+      <w:r>
+        <w:rPr>
+          <w:rFonts w:ascii="Arial" w:eastAsia="Times New Roman" w:hAnsi="Arial" w:cs="Arial"/>
+          <w:bCs/>
+          <w:i/>
+          <w:iCs/>
+          <w:color w:val="000000" w:themeColor="text1"/>
+          <w:sz w:val="24"/>
+          <w:szCs w:val="24"/>
+          <w:lang w:eastAsia="es-MX"/>
+        </w:rPr>
+        <w:t xml:space="preserve">, </w:t>
+      </w:r>
+      <w:r>
+        <w:rPr>
+          <w:rFonts w:ascii="Arial" w:eastAsia="Times New Roman" w:hAnsi="Arial" w:cs="Arial"/>
+          <w:bCs/>
+          <w:color w:val="000000" w:themeColor="text1"/>
+          <w:sz w:val="24"/>
+          <w:szCs w:val="24"/>
+          <w:lang w:eastAsia="es-MX"/>
+        </w:rPr>
+        <w:t xml:space="preserve">posteriormente </w:t>
+      </w:r>
+      <w:r>
+        <w:rPr>
+          <w:rFonts w:ascii="Arial" w:eastAsia="Times New Roman" w:hAnsi="Arial" w:cs="Arial"/>
+          <w:bCs/>
+          <w:color w:val="000000" w:themeColor="text1"/>
+          <w:sz w:val="24"/>
+          <w:szCs w:val="24"/>
+          <w:lang w:eastAsia="es-MX"/>
+        </w:rPr>
+        <w:t xml:space="preserve">este flujo </w:t>
+      </w:r>
+      <w:r>
+        <w:rPr>
+          <w:rFonts w:ascii="Arial" w:eastAsia="Times New Roman" w:hAnsi="Arial" w:cs="Arial"/>
+          <w:bCs/>
+          <w:color w:val="000000" w:themeColor="text1"/>
+          <w:sz w:val="24"/>
+          <w:szCs w:val="24"/>
+          <w:lang w:eastAsia="es-MX"/>
+        </w:rPr>
+        <w:t xml:space="preserve">hará una llamada al flujo </w:t>
+      </w:r>
+      <w:r>
+        <w:rPr>
+          <w:rFonts w:ascii="Arial" w:eastAsia="Times New Roman" w:hAnsi="Arial" w:cs="Arial"/>
+          <w:bCs/>
+          <w:i/>
+          <w:iCs/>
+          <w:color w:val="000000" w:themeColor="text1"/>
+          <w:sz w:val="24"/>
+          <w:szCs w:val="24"/>
+          <w:lang w:eastAsia="es-MX"/>
+        </w:rPr>
+        <w:t>crear-</w:t>
+      </w:r>
+      <w:proofErr w:type="spellStart"/>
+      <w:r>
+        <w:rPr>
+          <w:rFonts w:ascii="Arial" w:eastAsia="Times New Roman" w:hAnsi="Arial" w:cs="Arial"/>
+          <w:bCs/>
+          <w:i/>
+          <w:iCs/>
+          <w:color w:val="000000" w:themeColor="text1"/>
+          <w:sz w:val="24"/>
+          <w:szCs w:val="24"/>
+          <w:lang w:eastAsia="es-MX"/>
+        </w:rPr>
+        <w:t>alumnoSub_Flow</w:t>
+      </w:r>
+      <w:proofErr w:type="spellEnd"/>
+      <w:r>
+        <w:rPr>
+          <w:rFonts w:ascii="Arial" w:eastAsia="Times New Roman" w:hAnsi="Arial" w:cs="Arial"/>
+          <w:bCs/>
+          <w:i/>
+          <w:iCs/>
+          <w:color w:val="000000" w:themeColor="text1"/>
+          <w:sz w:val="24"/>
+          <w:szCs w:val="24"/>
+          <w:lang w:eastAsia="es-MX"/>
+        </w:rPr>
+        <w:t xml:space="preserve">, </w:t>
+      </w:r>
+      <w:r>
+        <w:rPr>
+          <w:rFonts w:ascii="Arial" w:eastAsia="Times New Roman" w:hAnsi="Arial" w:cs="Arial"/>
+          <w:bCs/>
+          <w:color w:val="000000" w:themeColor="text1"/>
+          <w:sz w:val="24"/>
+          <w:szCs w:val="24"/>
+          <w:lang w:eastAsia="es-MX"/>
+        </w:rPr>
+        <w:t xml:space="preserve">adentro de este flujo se genera en base a datos del alumno su </w:t>
+      </w:r>
+      <w:proofErr w:type="gramStart"/>
+      <w:r>
+        <w:rPr>
+          <w:rFonts w:ascii="Arial" w:eastAsia="Times New Roman" w:hAnsi="Arial" w:cs="Arial"/>
+          <w:bCs/>
+          <w:color w:val="000000" w:themeColor="text1"/>
+          <w:sz w:val="24"/>
+          <w:szCs w:val="24"/>
+          <w:lang w:eastAsia="es-MX"/>
+        </w:rPr>
+        <w:t>matrícula  y</w:t>
+      </w:r>
+      <w:proofErr w:type="gramEnd"/>
+      <w:r>
+        <w:rPr>
+          <w:rFonts w:ascii="Arial" w:eastAsia="Times New Roman" w:hAnsi="Arial" w:cs="Arial"/>
+          <w:bCs/>
+          <w:color w:val="000000" w:themeColor="text1"/>
+          <w:sz w:val="24"/>
+          <w:szCs w:val="24"/>
+          <w:lang w:eastAsia="es-MX"/>
+        </w:rPr>
+        <w:t xml:space="preserve"> también se guarda el cuerpo con la información del alumno, </w:t>
+      </w:r>
+      <w:proofErr w:type="spellStart"/>
+      <w:r>
+        <w:rPr>
+          <w:rFonts w:ascii="Arial" w:eastAsia="Times New Roman" w:hAnsi="Arial" w:cs="Arial"/>
+          <w:bCs/>
+          <w:color w:val="000000" w:themeColor="text1"/>
+          <w:sz w:val="24"/>
+          <w:szCs w:val="24"/>
+          <w:lang w:eastAsia="es-MX"/>
+        </w:rPr>
+        <w:t>finalmene</w:t>
+      </w:r>
+      <w:proofErr w:type="spellEnd"/>
+      <w:r>
+        <w:rPr>
+          <w:rFonts w:ascii="Arial" w:eastAsia="Times New Roman" w:hAnsi="Arial" w:cs="Arial"/>
+          <w:bCs/>
+          <w:color w:val="000000" w:themeColor="text1"/>
+          <w:sz w:val="24"/>
+          <w:szCs w:val="24"/>
+          <w:lang w:eastAsia="es-MX"/>
+        </w:rPr>
+        <w:t xml:space="preserve"> el </w:t>
+      </w:r>
+      <w:proofErr w:type="spellStart"/>
+      <w:r>
+        <w:rPr>
+          <w:rFonts w:ascii="Arial" w:eastAsia="Times New Roman" w:hAnsi="Arial" w:cs="Arial"/>
+          <w:bCs/>
+          <w:color w:val="000000" w:themeColor="text1"/>
+          <w:sz w:val="24"/>
+          <w:szCs w:val="24"/>
+          <w:lang w:eastAsia="es-MX"/>
+        </w:rPr>
+        <w:t>handler</w:t>
+      </w:r>
+      <w:proofErr w:type="spellEnd"/>
+      <w:r>
+        <w:rPr>
+          <w:rFonts w:ascii="Arial" w:eastAsia="Times New Roman" w:hAnsi="Arial" w:cs="Arial"/>
+          <w:bCs/>
+          <w:color w:val="000000" w:themeColor="text1"/>
+          <w:sz w:val="24"/>
+          <w:szCs w:val="24"/>
+          <w:lang w:eastAsia="es-MX"/>
+        </w:rPr>
+        <w:t xml:space="preserve"> hace una llamada al orquestador. El orquestador hace la llamada al flujo que contiene la operación a la base de datos</w:t>
+      </w:r>
+      <w:r>
+        <w:rPr>
+          <w:rFonts w:ascii="Arial" w:eastAsia="Times New Roman" w:hAnsi="Arial" w:cs="Arial"/>
+          <w:bCs/>
+          <w:color w:val="000000" w:themeColor="text1"/>
+          <w:sz w:val="24"/>
+          <w:szCs w:val="24"/>
+          <w:lang w:eastAsia="es-MX"/>
+        </w:rPr>
+        <w:t xml:space="preserve"> y</w:t>
+      </w:r>
+      <w:r>
+        <w:rPr>
+          <w:rFonts w:ascii="Arial" w:eastAsia="Times New Roman" w:hAnsi="Arial" w:cs="Arial"/>
+          <w:bCs/>
+          <w:color w:val="000000" w:themeColor="text1"/>
+          <w:sz w:val="24"/>
+          <w:szCs w:val="24"/>
+          <w:lang w:eastAsia="es-MX"/>
+        </w:rPr>
+        <w:t xml:space="preserve"> construye una respuesta que contiene la matricula y se devolverá al cliente, en este acaso al alumno nuevo. Como último flujo tenemos el cliente de la base de datos, dentro tenemos la operación INSERT que guarda la información del alumno en las tablas correspondientes. La matrícula generada en el </w:t>
+      </w:r>
+      <w:proofErr w:type="spellStart"/>
+      <w:r>
+        <w:rPr>
+          <w:rFonts w:ascii="Arial" w:eastAsia="Times New Roman" w:hAnsi="Arial" w:cs="Arial"/>
+          <w:bCs/>
+          <w:color w:val="000000" w:themeColor="text1"/>
+          <w:sz w:val="24"/>
+          <w:szCs w:val="24"/>
+          <w:lang w:eastAsia="es-MX"/>
+        </w:rPr>
+        <w:t>handler</w:t>
+      </w:r>
+      <w:proofErr w:type="spellEnd"/>
+      <w:r>
+        <w:rPr>
+          <w:rFonts w:ascii="Arial" w:eastAsia="Times New Roman" w:hAnsi="Arial" w:cs="Arial"/>
+          <w:bCs/>
+          <w:color w:val="000000" w:themeColor="text1"/>
+          <w:sz w:val="24"/>
+          <w:szCs w:val="24"/>
+          <w:lang w:eastAsia="es-MX"/>
+        </w:rPr>
+        <w:t xml:space="preserve"> ayuda a relacionar la información del alumno en la</w:t>
+      </w:r>
+      <w:r>
+        <w:rPr>
+          <w:rFonts w:ascii="Arial" w:eastAsia="Times New Roman" w:hAnsi="Arial" w:cs="Arial"/>
+          <w:bCs/>
+          <w:color w:val="000000" w:themeColor="text1"/>
+          <w:sz w:val="24"/>
+          <w:szCs w:val="24"/>
+          <w:lang w:eastAsia="es-MX"/>
+        </w:rPr>
+        <w:t>s diferentes tablas de la</w:t>
+      </w:r>
+      <w:r>
+        <w:rPr>
+          <w:rFonts w:ascii="Arial" w:eastAsia="Times New Roman" w:hAnsi="Arial" w:cs="Arial"/>
+          <w:bCs/>
+          <w:color w:val="000000" w:themeColor="text1"/>
+          <w:sz w:val="24"/>
+          <w:szCs w:val="24"/>
+          <w:lang w:eastAsia="es-MX"/>
+        </w:rPr>
+        <w:t xml:space="preserve"> base de datos.</w:t>
+      </w:r>
+    </w:p>
+    <w:p>
+      <w:pPr>
+        <w:rPr>
+          <w:rFonts w:ascii="Arial" w:eastAsia="Times New Roman" w:hAnsi="Arial" w:cs="Arial"/>
+          <w:bCs/>
+          <w:color w:val="FF0000"/>
+          <w:sz w:val="24"/>
+          <w:szCs w:val="24"/>
+          <w:lang w:eastAsia="es-MX"/>
+        </w:rPr>
+      </w:pPr>
+      <w:r>
+        <w:rPr>
+          <w:rFonts w:ascii="Arial" w:eastAsia="Times New Roman" w:hAnsi="Arial" w:cs="Arial"/>
+          <w:bCs/>
+          <w:noProof/>
+          <w:color w:val="FF0000"/>
+          <w:sz w:val="24"/>
+          <w:szCs w:val="24"/>
+          <w:lang w:eastAsia="es-MX"/>
+        </w:rPr>
+        <w:drawing>
+          <wp:inline distT="0" distB="0" distL="0" distR="0" wp14:anchorId="6605A319" wp14:editId="24D8496C">
+            <wp:extent cx="2929255" cy="1583055"/>
+            <wp:effectExtent l="0" t="0" r="4445" b="0"/>
+            <wp:docPr id="30" name="Imagen 30"/>
+            <wp:cNvGraphicFramePr>
+              <a:graphicFrameLocks xmlns:a="http://schemas.openxmlformats.org/drawingml/2006/main" noChangeAspect="1"/>
+            </wp:cNvGraphicFramePr>
+            <a:graphic xmlns:a="http://schemas.openxmlformats.org/drawingml/2006/main">
+              <a:graphicData uri="http://schemas.openxmlformats.org/drawingml/2006/picture">
+                <pic:pic xmlns:pic="http://schemas.openxmlformats.org/drawingml/2006/picture">
+                  <pic:nvPicPr>
+                    <pic:cNvPr id="0" name="Picture 4"/>
+                    <pic:cNvPicPr>
+                      <a:picLocks noChangeAspect="1" noChangeArrowheads="1"/>
+                    </pic:cNvPicPr>
+                  </pic:nvPicPr>
+                  <pic:blipFill>
+                    <a:blip r:embed="rId46">
+                      <a:extLst>
+                        <a:ext uri="{28A0092B-C50C-407E-A947-70E740481C1C}">
+                          <a14:useLocalDpi xmlns:a14="http://schemas.microsoft.com/office/drawing/2010/main" val="0"/>
+                        </a:ext>
+                      </a:extLst>
+                    </a:blip>
+                    <a:srcRect/>
+                    <a:stretch>
+                      <a:fillRect/>
+                    </a:stretch>
+                  </pic:blipFill>
+                  <pic:spPr bwMode="auto">
+                    <a:xfrm>
+                      <a:off x="0" y="0"/>
+                      <a:ext cx="2929255" cy="1583055"/>
+                    </a:xfrm>
+                    <a:prstGeom prst="rect">
+                      <a:avLst/>
+                    </a:prstGeom>
+                    <a:noFill/>
+                    <a:ln>
+                      <a:noFill/>
+                    </a:ln>
+                  </pic:spPr>
+                </pic:pic>
+              </a:graphicData>
+            </a:graphic>
+          </wp:inline>
+        </w:drawing>
+      </w:r>
+    </w:p>
+    <w:p>
+      <w:pPr>
+        <w:rPr>
+          <w:rFonts w:ascii="Arial" w:eastAsia="Times New Roman" w:hAnsi="Arial" w:cs="Arial"/>
+          <w:bCs/>
+          <w:color w:val="FF0000"/>
+          <w:sz w:val="24"/>
+          <w:szCs w:val="24"/>
+          <w:lang w:eastAsia="es-MX"/>
+        </w:rPr>
+      </w:pPr>
+      <w:r>
+        <w:rPr>
+          <w:rFonts w:ascii="Arial" w:eastAsia="Times New Roman" w:hAnsi="Arial" w:cs="Arial"/>
+          <w:bCs/>
+          <w:noProof/>
+          <w:color w:val="FF0000"/>
+          <w:sz w:val="24"/>
+          <w:szCs w:val="24"/>
+          <w:lang w:eastAsia="es-MX"/>
+        </w:rPr>
+        <w:drawing>
+          <wp:inline distT="0" distB="0" distL="0" distR="0" wp14:anchorId="512CE282" wp14:editId="775B23A6">
+            <wp:extent cx="3462655" cy="1490345"/>
+            <wp:effectExtent l="0" t="0" r="4445" b="0"/>
+            <wp:docPr id="38" name="Imagen 38"/>
+            <wp:cNvGraphicFramePr>
+              <a:graphicFrameLocks xmlns:a="http://schemas.openxmlformats.org/drawingml/2006/main" noChangeAspect="1"/>
+            </wp:cNvGraphicFramePr>
+            <a:graphic xmlns:a="http://schemas.openxmlformats.org/drawingml/2006/main">
+              <a:graphicData uri="http://schemas.openxmlformats.org/drawingml/2006/picture">
+                <pic:pic xmlns:pic="http://schemas.openxmlformats.org/drawingml/2006/picture">
+                  <pic:nvPicPr>
+                    <pic:cNvPr id="0" name="Picture 9"/>
+                    <pic:cNvPicPr>
+                      <a:picLocks noChangeAspect="1" noChangeArrowheads="1"/>
+                    </pic:cNvPicPr>
+                  </pic:nvPicPr>
+                  <pic:blipFill>
+                    <a:blip r:embed="rId47">
+                      <a:extLst>
+                        <a:ext uri="{28A0092B-C50C-407E-A947-70E740481C1C}">
+                          <a14:useLocalDpi xmlns:a14="http://schemas.microsoft.com/office/drawing/2010/main" val="0"/>
+                        </a:ext>
+                      </a:extLst>
+                    </a:blip>
+                    <a:srcRect/>
+                    <a:stretch>
+                      <a:fillRect/>
+                    </a:stretch>
+                  </pic:blipFill>
+                  <pic:spPr bwMode="auto">
+                    <a:xfrm>
+                      <a:off x="0" y="0"/>
+                      <a:ext cx="3462655" cy="1490345"/>
+                    </a:xfrm>
+                    <a:prstGeom prst="rect">
+                      <a:avLst/>
+                    </a:prstGeom>
+                    <a:noFill/>
+                    <a:ln>
+                      <a:noFill/>
+                    </a:ln>
+                  </pic:spPr>
+                </pic:pic>
+              </a:graphicData>
+            </a:graphic>
+          </wp:inline>
+        </w:drawing>
+      </w:r>
+    </w:p>
+    <w:p>
+      <w:pPr>
+        <w:rPr>
+          <w:rFonts w:ascii="Arial" w:eastAsia="Times New Roman" w:hAnsi="Arial" w:cs="Arial"/>
+          <w:bCs/>
+          <w:color w:val="FF0000"/>
+          <w:sz w:val="24"/>
+          <w:szCs w:val="24"/>
+          <w:lang w:eastAsia="es-MX"/>
+        </w:rPr>
+      </w:pPr>
+      <w:r>
+        <w:rPr>
+          <w:rFonts w:ascii="Arial" w:eastAsia="Times New Roman" w:hAnsi="Arial" w:cs="Arial"/>
+          <w:bCs/>
+          <w:noProof/>
+          <w:color w:val="FF0000"/>
+          <w:sz w:val="24"/>
+          <w:szCs w:val="24"/>
+          <w:lang w:eastAsia="es-MX"/>
+        </w:rPr>
+        <w:lastRenderedPageBreak/>
+        <w:drawing>
+          <wp:inline distT="0" distB="0" distL="0" distR="0" wp14:anchorId="569D35BE" wp14:editId="55823525">
+            <wp:extent cx="2395855" cy="1346200"/>
+            <wp:effectExtent l="0" t="0" r="4445" b="6350"/>
+            <wp:docPr id="35" name="Imagen 35"/>
+            <wp:cNvGraphicFramePr>
+              <a:graphicFrameLocks xmlns:a="http://schemas.openxmlformats.org/drawingml/2006/main" noChangeAspect="1"/>
+            </wp:cNvGraphicFramePr>
+            <a:graphic xmlns:a="http://schemas.openxmlformats.org/drawingml/2006/main">
+              <a:graphicData uri="http://schemas.openxmlformats.org/drawingml/2006/picture">
+                <pic:pic xmlns:pic="http://schemas.openxmlformats.org/drawingml/2006/picture">
+                  <pic:nvPicPr>
+                    <pic:cNvPr id="0" name="Picture 6"/>
+                    <pic:cNvPicPr>
+                      <a:picLocks noChangeAspect="1" noChangeArrowheads="1"/>
+                    </pic:cNvPicPr>
+                  </pic:nvPicPr>
+                  <pic:blipFill>
+                    <a:blip r:embed="rId48">
+                      <a:extLst>
+                        <a:ext uri="{28A0092B-C50C-407E-A947-70E740481C1C}">
+                          <a14:useLocalDpi xmlns:a14="http://schemas.microsoft.com/office/drawing/2010/main" val="0"/>
+                        </a:ext>
+                      </a:extLst>
+                    </a:blip>
+                    <a:srcRect/>
+                    <a:stretch>
+                      <a:fillRect/>
+                    </a:stretch>
+                  </pic:blipFill>
+                  <pic:spPr bwMode="auto">
+                    <a:xfrm>
+                      <a:off x="0" y="0"/>
+                      <a:ext cx="2395855" cy="1346200"/>
+                    </a:xfrm>
+                    <a:prstGeom prst="rect">
+                      <a:avLst/>
+                    </a:prstGeom>
+                    <a:noFill/>
+                    <a:ln>
+                      <a:noFill/>
+                    </a:ln>
+                  </pic:spPr>
+                </pic:pic>
+              </a:graphicData>
+            </a:graphic>
+          </wp:inline>
+        </w:drawing>
+      </w:r>
+    </w:p>
+    <w:p>
+      <w:pPr>
+        <w:rPr>
+          <w:rFonts w:ascii="Arial" w:eastAsia="Times New Roman" w:hAnsi="Arial" w:cs="Arial"/>
+          <w:bCs/>
+          <w:color w:val="FF0000"/>
+          <w:sz w:val="24"/>
+          <w:szCs w:val="24"/>
+          <w:lang w:eastAsia="es-MX"/>
+        </w:rPr>
+      </w:pPr>
+      <w:r>
+        <w:rPr>
+          <w:rFonts w:ascii="Arial" w:eastAsia="Times New Roman" w:hAnsi="Arial" w:cs="Arial"/>
+          <w:bCs/>
+          <w:noProof/>
+          <w:color w:val="FF0000"/>
+          <w:sz w:val="24"/>
+          <w:szCs w:val="24"/>
+          <w:lang w:eastAsia="es-MX"/>
+        </w:rPr>
+        <w:drawing>
+          <wp:inline distT="0" distB="0" distL="0" distR="0" wp14:anchorId="60150030" wp14:editId="70E8DA2E">
+            <wp:extent cx="1227455" cy="1337945"/>
+            <wp:effectExtent l="0" t="0" r="0" b="0"/>
+            <wp:docPr id="36" name="Imagen 36"/>
+            <wp:cNvGraphicFramePr>
+              <a:graphicFrameLocks xmlns:a="http://schemas.openxmlformats.org/drawingml/2006/main" noChangeAspect="1"/>
+            </wp:cNvGraphicFramePr>
+            <a:graphic xmlns:a="http://schemas.openxmlformats.org/drawingml/2006/main">
+              <a:graphicData uri="http://schemas.openxmlformats.org/drawingml/2006/picture">
+                <pic:pic xmlns:pic="http://schemas.openxmlformats.org/drawingml/2006/picture">
+                  <pic:nvPicPr>
+                    <pic:cNvPr id="0" name="Picture 7"/>
+                    <pic:cNvPicPr>
+                      <a:picLocks noChangeAspect="1" noChangeArrowheads="1"/>
+                    </pic:cNvPicPr>
+                  </pic:nvPicPr>
+                  <pic:blipFill>
+                    <a:blip r:embed="rId49">
+                      <a:extLst>
+                        <a:ext uri="{28A0092B-C50C-407E-A947-70E740481C1C}">
+                          <a14:useLocalDpi xmlns:a14="http://schemas.microsoft.com/office/drawing/2010/main" val="0"/>
+                        </a:ext>
+                      </a:extLst>
+                    </a:blip>
+                    <a:srcRect/>
+                    <a:stretch>
+                      <a:fillRect/>
+                    </a:stretch>
+                  </pic:blipFill>
+                  <pic:spPr bwMode="auto">
+                    <a:xfrm>
+                      <a:off x="0" y="0"/>
+                      <a:ext cx="1227455" cy="1337945"/>
+                    </a:xfrm>
+                    <a:prstGeom prst="rect">
+                      <a:avLst/>
+                    </a:prstGeom>
+                    <a:noFill/>
+                    <a:ln>
+                      <a:noFill/>
+                    </a:ln>
+                  </pic:spPr>
+                </pic:pic>
+              </a:graphicData>
+            </a:graphic>
+          </wp:inline>
+        </w:drawing>
+      </w:r>
+    </w:p>
+    <w:p>
+      <w:pPr>
+        <w:rPr>
+          <w:rFonts w:ascii="Arial" w:eastAsia="Times New Roman" w:hAnsi="Arial" w:cs="Arial"/>
+          <w:bCs/>
+          <w:color w:val="000000" w:themeColor="text1"/>
+          <w:sz w:val="24"/>
+          <w:szCs w:val="24"/>
+          <w:lang w:eastAsia="es-MX"/>
+        </w:rPr>
+      </w:pPr>
+      <w:r>
+        <w:rPr>
+          <w:rFonts w:ascii="Arial" w:eastAsia="Times New Roman" w:hAnsi="Arial" w:cs="Arial"/>
+          <w:bCs/>
+          <w:color w:val="000000" w:themeColor="text1"/>
+          <w:sz w:val="24"/>
+          <w:szCs w:val="24"/>
+          <w:lang w:eastAsia="es-MX"/>
+        </w:rPr>
+        <w:t>De esta manera se implementan las otras funcionalidades que contiene la API, cambiando en lógica, guardado de variables, decisiones de ruta etc. Se pueden consultar en el artefacto de la API, que se encuentra en el repositorio remoto de manera libre.</w:t>
+      </w:r>
+    </w:p>
+    <w:p>
+      <w:pPr>
+        <w:rPr>
+          <w:rFonts w:ascii="Arial" w:eastAsia="Times New Roman" w:hAnsi="Arial" w:cs="Arial"/>
+          <w:bCs/>
+          <w:color w:val="FF0000"/>
+          <w:sz w:val="24"/>
+          <w:szCs w:val="24"/>
+          <w:lang w:eastAsia="es-MX"/>
+        </w:rPr>
+      </w:pPr>
+    </w:p>
+    <w:p>
+      <w:pPr>
+        <w:rPr>
+          <w:rFonts w:ascii="Arial" w:eastAsia="Times New Roman" w:hAnsi="Arial" w:cs="Arial"/>
+          <w:bCs/>
+          <w:color w:val="FF0000"/>
+          <w:sz w:val="24"/>
+          <w:szCs w:val="24"/>
+          <w:lang w:eastAsia="es-MX"/>
+        </w:rPr>
+      </w:pPr>
+    </w:p>
+    <w:p>
+      <w:pPr>
+        <w:rPr>
+          <w:rFonts w:ascii="Arial" w:eastAsia="Times New Roman" w:hAnsi="Arial" w:cs="Arial"/>
+          <w:bCs/>
+          <w:color w:val="FF0000"/>
+          <w:sz w:val="24"/>
+          <w:szCs w:val="24"/>
+          <w:lang w:eastAsia="es-MX"/>
+        </w:rPr>
+      </w:pPr>
+    </w:p>
+    <w:p>
+      <w:pPr>
+        <w:rPr>
+          <w:rFonts w:ascii="Arial" w:eastAsia="Times New Roman" w:hAnsi="Arial" w:cs="Arial"/>
+          <w:bCs/>
+          <w:color w:val="FF0000"/>
+          <w:sz w:val="24"/>
+          <w:szCs w:val="24"/>
+          <w:lang w:eastAsia="es-MX"/>
+        </w:rPr>
+      </w:pPr>
+    </w:p>
+    <w:p>
+      <w:pPr>
+        <w:rPr>
+          <w:rFonts w:ascii="Arial" w:eastAsia="Times New Roman" w:hAnsi="Arial" w:cs="Arial"/>
+          <w:bCs/>
+          <w:color w:val="FF0000"/>
+          <w:sz w:val="24"/>
+          <w:szCs w:val="24"/>
+          <w:lang w:eastAsia="es-MX"/>
+        </w:rPr>
+      </w:pPr>
+    </w:p>
+    <w:p>
+      <w:pPr>
+        <w:rPr>
+          <w:rFonts w:ascii="Arial" w:eastAsia="Times New Roman" w:hAnsi="Arial" w:cs="Arial"/>
+          <w:bCs/>
+          <w:color w:val="FF0000"/>
+          <w:sz w:val="24"/>
+          <w:szCs w:val="24"/>
+          <w:lang w:eastAsia="es-MX"/>
+        </w:rPr>
+      </w:pPr>
+    </w:p>
+    <w:p>
+      <w:pPr>
+        <w:rPr>
+          <w:rFonts w:ascii="Arial" w:eastAsia="Times New Roman" w:hAnsi="Arial" w:cs="Arial"/>
+          <w:bCs/>
+          <w:color w:val="FF0000"/>
+          <w:sz w:val="24"/>
+          <w:szCs w:val="24"/>
+          <w:lang w:eastAsia="es-MX"/>
+        </w:rPr>
+      </w:pPr>
+    </w:p>
+    <w:p>
+      <w:pPr>
+        <w:rPr>
+          <w:rFonts w:ascii="Arial" w:eastAsia="Times New Roman" w:hAnsi="Arial" w:cs="Arial"/>
+          <w:bCs/>
+          <w:color w:val="FF0000"/>
+          <w:sz w:val="24"/>
+          <w:szCs w:val="24"/>
+          <w:lang w:eastAsia="es-MX"/>
+        </w:rPr>
+      </w:pPr>
+    </w:p>
+    <w:p>
+      <w:pPr>
+        <w:rPr>
+          <w:rFonts w:ascii="Arial" w:eastAsia="Times New Roman" w:hAnsi="Arial" w:cs="Arial"/>
+          <w:bCs/>
+          <w:color w:val="FF0000"/>
+          <w:sz w:val="24"/>
+          <w:szCs w:val="24"/>
+          <w:lang w:eastAsia="es-MX"/>
+        </w:rPr>
+      </w:pPr>
+    </w:p>
+    <w:p>
+      <w:pPr>
+        <w:rPr>
+          <w:rFonts w:ascii="Arial" w:eastAsia="Times New Roman" w:hAnsi="Arial" w:cs="Arial"/>
+          <w:bCs/>
+          <w:color w:val="FF0000"/>
+          <w:sz w:val="24"/>
+          <w:szCs w:val="24"/>
+          <w:lang w:eastAsia="es-MX"/>
+        </w:rPr>
+      </w:pPr>
+    </w:p>
+    <w:p>
+      <w:pPr>
+        <w:rPr>
+          <w:rFonts w:ascii="Arial" w:eastAsia="Times New Roman" w:hAnsi="Arial" w:cs="Arial"/>
+          <w:bCs/>
+          <w:color w:val="FF0000"/>
+          <w:sz w:val="24"/>
+          <w:szCs w:val="24"/>
+          <w:lang w:eastAsia="es-MX"/>
+        </w:rPr>
+      </w:pPr>
+    </w:p>
+    <w:p>
+      <w:pPr>
+        <w:rPr>
+          <w:rFonts w:ascii="Arial" w:eastAsia="Times New Roman" w:hAnsi="Arial" w:cs="Arial"/>
+          <w:bCs/>
+          <w:color w:val="FF0000"/>
+          <w:sz w:val="24"/>
+          <w:szCs w:val="24"/>
+          <w:lang w:eastAsia="es-MX"/>
+        </w:rPr>
+      </w:pPr>
+    </w:p>
+    <w:p>
+      <w:pPr>
+        <w:rPr>
+          <w:rFonts w:ascii="Arial" w:eastAsia="Times New Roman" w:hAnsi="Arial" w:cs="Arial"/>
+          <w:bCs/>
+          <w:color w:val="FF0000"/>
+          <w:sz w:val="24"/>
+          <w:szCs w:val="24"/>
+          <w:lang w:eastAsia="es-MX"/>
+        </w:rPr>
+      </w:pPr>
+    </w:p>
+    <w:p>
+      <w:pPr>
+        <w:rPr>
+          <w:rFonts w:ascii="Arial" w:eastAsia="Times New Roman" w:hAnsi="Arial" w:cs="Arial"/>
+          <w:bCs/>
+          <w:color w:val="FF0000"/>
+          <w:sz w:val="24"/>
+          <w:szCs w:val="24"/>
+          <w:lang w:eastAsia="es-MX"/>
+        </w:rPr>
+      </w:pPr>
     </w:p>
     <w:p>
       <w:pPr>
@@ -28017,7 +30094,7 @@
                     </pic:cNvPicPr>
                   </pic:nvPicPr>
                   <pic:blipFill>
-                    <a:blip r:embed="rId44">
+                    <a:blip r:embed="rId50">
                       <a:extLst>
                         <a:ext uri="{28A0092B-C50C-407E-A947-70E740481C1C}">
                           <a14:useLocalDpi xmlns:a14="http://schemas.microsoft.com/office/drawing/2010/main" val="0"/>
@@ -28550,7 +30627,7 @@
                     </pic:cNvPicPr>
                   </pic:nvPicPr>
                   <pic:blipFill>
-                    <a:blip r:embed="rId45">
+                    <a:blip r:embed="rId51">
                       <a:extLst>
                         <a:ext uri="{28A0092B-C50C-407E-A947-70E740481C1C}">
                           <a14:useLocalDpi xmlns:a14="http://schemas.microsoft.com/office/drawing/2010/main" val="0"/>
@@ -29427,7 +31504,7 @@
                     </pic:cNvPicPr>
                   </pic:nvPicPr>
                   <pic:blipFill>
-                    <a:blip r:embed="rId46">
+                    <a:blip r:embed="rId52">
                       <a:extLst>
                         <a:ext uri="{28A0092B-C50C-407E-A947-70E740481C1C}">
                           <a14:useLocalDpi xmlns:a14="http://schemas.microsoft.com/office/drawing/2010/main" val="0"/>
@@ -30965,7 +33042,7 @@
                     </pic:cNvPicPr>
                   </pic:nvPicPr>
                   <pic:blipFill>
-                    <a:blip r:embed="rId47">
+                    <a:blip r:embed="rId53">
                       <a:extLst>
                         <a:ext uri="{28A0092B-C50C-407E-A947-70E740481C1C}">
                           <a14:useLocalDpi xmlns:a14="http://schemas.microsoft.com/office/drawing/2010/main" val="0"/>
@@ -31349,6 +33426,7 @@
         </w:rPr>
         <w:t> </w:t>
       </w:r>
+      <w:proofErr w:type="spellStart"/>
       <w:r>
         <w:rPr>
           <w:rFonts w:ascii="Consolas" w:eastAsia="Times New Roman" w:hAnsi="Consolas" w:cs="Times New Roman"/>
@@ -31359,6 +33437,7 @@
         </w:rPr>
         <w:t>express</w:t>
       </w:r>
+      <w:proofErr w:type="spellEnd"/>
       <w:r>
         <w:rPr>
           <w:rFonts w:ascii="Consolas" w:eastAsia="Times New Roman" w:hAnsi="Consolas" w:cs="Times New Roman"/>
@@ -31399,7 +33478,29 @@
           <w:szCs w:val="21"/>
           <w:lang w:eastAsia="es-MX"/>
         </w:rPr>
-        <w:t>'express'</w:t>
+        <w:t>'</w:t>
+      </w:r>
+      <w:proofErr w:type="spellStart"/>
+      <w:r>
+        <w:rPr>
+          <w:rFonts w:ascii="Consolas" w:eastAsia="Times New Roman" w:hAnsi="Consolas" w:cs="Times New Roman"/>
+          <w:color w:val="CE9178"/>
+          <w:sz w:val="21"/>
+          <w:szCs w:val="21"/>
+          <w:lang w:eastAsia="es-MX"/>
+        </w:rPr>
+        <w:t>express</w:t>
+      </w:r>
+      <w:proofErr w:type="spellEnd"/>
+      <w:r>
+        <w:rPr>
+          <w:rFonts w:ascii="Consolas" w:eastAsia="Times New Roman" w:hAnsi="Consolas" w:cs="Times New Roman"/>
+          <w:color w:val="CE9178"/>
+          <w:sz w:val="21"/>
+          <w:szCs w:val="21"/>
+          <w:lang w:eastAsia="es-MX"/>
+        </w:rPr>
+        <w:t>'</w:t>
       </w:r>
       <w:r>
         <w:rPr>
@@ -31466,6 +33567,7 @@
         </w:rPr>
         <w:t> = </w:t>
       </w:r>
+      <w:proofErr w:type="spellStart"/>
       <w:proofErr w:type="gramStart"/>
       <w:r>
         <w:rPr>
@@ -31477,6 +33579,7 @@
         </w:rPr>
         <w:t>express</w:t>
       </w:r>
+      <w:proofErr w:type="spellEnd"/>
       <w:r>
         <w:rPr>
           <w:rFonts w:ascii="Consolas" w:eastAsia="Times New Roman" w:hAnsi="Consolas" w:cs="Times New Roman"/>
@@ -32105,7 +34208,7 @@
         </w:rPr>
         <w:tab/>
       </w:r>
-      <w:hyperlink r:id="rId48" w:history="1">
+      <w:hyperlink r:id="rId54" w:history="1">
         <w:r>
           <w:rPr>
             <w:rStyle w:val="Hipervnculo"/>
@@ -32133,7 +34236,7 @@
         </w:rPr>
         <w:tab/>
       </w:r>
-      <w:hyperlink r:id="rId49" w:history="1">
+      <w:hyperlink r:id="rId55" w:history="1">
         <w:r>
           <w:rPr>
             <w:rStyle w:val="Hipervnculo"/>

</xml_diff>

<commit_message>
Avance escrito, construcción de portal web
</commit_message>
<xml_diff>
--- a/GestionEscolar.docx
+++ b/GestionEscolar.docx
@@ -34221,6 +34221,7 @@
     <w:p>
       <w:pPr>
         <w:rPr>
+          <w:rStyle w:val="Hipervnculo"/>
           <w:rFonts w:ascii="Arial" w:hAnsi="Arial" w:cs="Arial"/>
         </w:rPr>
       </w:pPr>
@@ -34245,6 +34246,21 @@
           <w:t>https://blog.gft.com/es/2020/04/28/cuales-son-los-aspectos-clave-de-la-digitalizacion-en-tiempos-de-pandemia-y-post-pandemia/</w:t>
         </w:r>
       </w:hyperlink>
+    </w:p>
+    <w:p>
+      <w:pPr>
+        <w:rPr>
+          <w:rStyle w:val="Hipervnculo"/>
+          <w:rFonts w:ascii="Arial" w:hAnsi="Arial" w:cs="Arial"/>
+        </w:rPr>
+      </w:pPr>
+    </w:p>
+    <w:p>
+      <w:pPr>
+        <w:rPr>
+          <w:rFonts w:ascii="Arial" w:hAnsi="Arial" w:cs="Arial"/>
+        </w:rPr>
+      </w:pPr>
     </w:p>
     <w:p>
       <w:pPr>

</xml_diff>